<commit_message>
cambios en dynamo y rds
</commit_message>
<xml_diff>
--- a/Documentos/Dynamo DB & RDS.docx
+++ b/Documentos/Dynamo DB & RDS.docx
@@ -17,18 +17,8 @@
           <w:sz w:val="52"/>
           <w:szCs w:val="52"/>
         </w:rPr>
-        <w:t xml:space="preserve">¿Qué es Amazon </w:t>
-      </w:r>
-      <w:proofErr w:type="spellStart"/>
-      <w:r>
-        <w:rPr>
-          <w:rStyle w:val="fontstyle01"/>
-          <w:sz w:val="52"/>
-          <w:szCs w:val="52"/>
-        </w:rPr>
-        <w:t>Relational</w:t>
-      </w:r>
-      <w:proofErr w:type="spellEnd"/>
+        <w:t>¿Qué es Amazon Relational</w:t>
+      </w:r>
       <w:r>
         <w:rPr>
           <w:rFonts w:ascii="ArialUnicodeMS" w:hAnsi="ArialUnicodeMS"/>
@@ -38,89 +28,35 @@
         </w:rPr>
         <w:br/>
       </w:r>
-      <w:proofErr w:type="spellStart"/>
       <w:r>
         <w:rPr>
           <w:rStyle w:val="fontstyle01"/>
           <w:sz w:val="52"/>
           <w:szCs w:val="52"/>
         </w:rPr>
-        <w:t>Database</w:t>
-      </w:r>
-      <w:proofErr w:type="spellEnd"/>
-      <w:r>
-        <w:rPr>
-          <w:rStyle w:val="fontstyle01"/>
-          <w:sz w:val="52"/>
-          <w:szCs w:val="52"/>
-        </w:rPr>
-        <w:t xml:space="preserve"> Service (Amazon RDS)?</w:t>
-      </w:r>
-    </w:p>
-    <w:p>
-      <w:pPr>
-        <w:jc w:val="both"/>
-        <w:rPr>
-          <w:rFonts w:ascii="Amazon Ember" w:hAnsi="Amazon Ember"/>
-          <w:color w:val="16191F"/>
-          <w:sz w:val="24"/>
-          <w:szCs w:val="24"/>
-          <w:shd w:val="clear" w:color="auto" w:fill="FFFFFF"/>
-        </w:rPr>
-      </w:pPr>
-      <w:r>
-        <w:rPr>
-          <w:rFonts w:ascii="Amazon Ember" w:hAnsi="Amazon Ember"/>
-          <w:color w:val="16191F"/>
-          <w:sz w:val="24"/>
-          <w:szCs w:val="24"/>
-          <w:shd w:val="clear" w:color="auto" w:fill="FFFFFF"/>
-        </w:rPr>
-        <w:t xml:space="preserve">Amazon </w:t>
-      </w:r>
-      <w:proofErr w:type="spellStart"/>
-      <w:r>
-        <w:rPr>
-          <w:rFonts w:ascii="Amazon Ember" w:hAnsi="Amazon Ember"/>
-          <w:color w:val="16191F"/>
-          <w:sz w:val="24"/>
-          <w:szCs w:val="24"/>
-          <w:shd w:val="clear" w:color="auto" w:fill="FFFFFF"/>
-        </w:rPr>
-        <w:t>Relational</w:t>
-      </w:r>
-      <w:proofErr w:type="spellEnd"/>
-      <w:r>
-        <w:rPr>
-          <w:rFonts w:ascii="Amazon Ember" w:hAnsi="Amazon Ember"/>
-          <w:color w:val="16191F"/>
-          <w:sz w:val="24"/>
-          <w:szCs w:val="24"/>
-          <w:shd w:val="clear" w:color="auto" w:fill="FFFFFF"/>
-        </w:rPr>
-        <w:t xml:space="preserve"> </w:t>
-      </w:r>
-      <w:proofErr w:type="spellStart"/>
-      <w:r>
-        <w:rPr>
-          <w:rFonts w:ascii="Amazon Ember" w:hAnsi="Amazon Ember"/>
-          <w:color w:val="16191F"/>
-          <w:sz w:val="24"/>
-          <w:szCs w:val="24"/>
-          <w:shd w:val="clear" w:color="auto" w:fill="FFFFFF"/>
-        </w:rPr>
-        <w:t>Database</w:t>
-      </w:r>
-      <w:proofErr w:type="spellEnd"/>
-      <w:r>
-        <w:rPr>
-          <w:rFonts w:ascii="Amazon Ember" w:hAnsi="Amazon Ember"/>
-          <w:color w:val="16191F"/>
-          <w:sz w:val="24"/>
-          <w:szCs w:val="24"/>
-          <w:shd w:val="clear" w:color="auto" w:fill="FFFFFF"/>
-        </w:rPr>
-        <w:t xml:space="preserve"> Service (Amazon RDS) es un servicio web que facilita la configuración, la operación y la escala de una base de datos relacional en Nube de AWS. Proporciona una capacidad rentable y de tamaño ajustable para una base de datos relacional estándar y se ocupa de las tareas de administración de bases de datos comunes.</w:t>
+        <w:t>Database Service (Amazon RDS)?</w:t>
+      </w:r>
+    </w:p>
+    <w:p>
+      <w:pPr>
+        <w:jc w:val="both"/>
+        <w:rPr>
+          <w:rFonts w:ascii="Amazon Ember" w:hAnsi="Amazon Ember"/>
+          <w:color w:val="16191F"/>
+          <w:sz w:val="24"/>
+          <w:szCs w:val="24"/>
+          <w:shd w:val="clear" w:color="auto" w:fill="FFFFFF"/>
+        </w:rPr>
+      </w:pPr>
+      <w:r>
+        <w:rPr>
+          <w:rFonts w:ascii="Amazon Ember" w:hAnsi="Amazon Ember"/>
+          <w:color w:val="16191F"/>
+          <w:sz w:val="24"/>
+          <w:szCs w:val="24"/>
+          <w:shd w:val="clear" w:color="auto" w:fill="FFFFFF"/>
+        </w:rPr>
+        <w:t>Amazon Relational Database Service (Amazon RDS) es un servicio web que facilita la configuración, la operación y la escala de una base de datos relacional en Nube de AWS. Proporciona una capacidad rentable y de tamaño ajustable para una base de datos relacional estándar y se ocupa de las tareas de administración de bases de datos comunes.</w:t>
       </w:r>
     </w:p>
     <w:p>
@@ -218,23 +154,21 @@
           <w:rFonts w:ascii="Amazon Ember" w:hAnsi="Amazon Ember"/>
           <w:color w:val="16191F"/>
         </w:rPr>
-        <w:t xml:space="preserve">Puede utilizar los productos de base de: MySQL, </w:t>
-      </w:r>
-      <w:proofErr w:type="spellStart"/>
-      <w:r>
-        <w:rPr>
-          <w:rFonts w:ascii="Amazon Ember" w:hAnsi="Amazon Ember"/>
-          <w:color w:val="16191F"/>
-        </w:rPr>
-        <w:t>MariaDB</w:t>
-      </w:r>
-      <w:proofErr w:type="spellEnd"/>
-      <w:r>
-        <w:rPr>
-          <w:rFonts w:ascii="Amazon Ember" w:hAnsi="Amazon Ember"/>
-          <w:color w:val="16191F"/>
-        </w:rPr>
-        <w:t>, PostgreSQL, Oracle, Microsoft SQL Server.</w:t>
+        <w:t>Puede utilizar los productos de base de: MySQL, MariaDB, PostgreSQL, Oracle, Microsoft SQL Server</w:t>
+      </w:r>
+      <w:r>
+        <w:rPr>
+          <w:rFonts w:ascii="Amazon Ember" w:hAnsi="Amazon Ember"/>
+          <w:color w:val="16191F"/>
+        </w:rPr>
+        <w:t xml:space="preserve"> y Aurora (propietaria de AWS)</w:t>
+      </w:r>
+      <w:r>
+        <w:rPr>
+          <w:rFonts w:ascii="Amazon Ember" w:hAnsi="Amazon Ember"/>
+          <w:color w:val="16191F"/>
+        </w:rPr>
+        <w:t>.</w:t>
       </w:r>
     </w:p>
     <w:p>
@@ -340,6 +274,62 @@
     </w:p>
     <w:p>
       <w:pPr>
+        <w:pStyle w:val="NormalWeb"/>
+        <w:numPr>
+          <w:ilvl w:val="0"/>
+          <w:numId w:val="1"/>
+        </w:numPr>
+        <w:shd w:val="clear" w:color="auto" w:fill="FFFFFF"/>
+        <w:spacing w:before="0" w:beforeAutospacing="0" w:after="0" w:afterAutospacing="0" w:line="360" w:lineRule="atLeast"/>
+        <w:jc w:val="both"/>
+        <w:rPr>
+          <w:rFonts w:ascii="Amazon Ember" w:hAnsi="Amazon Ember"/>
+          <w:color w:val="16191F"/>
+        </w:rPr>
+      </w:pPr>
+      <w:r>
+        <w:rPr>
+          <w:rFonts w:ascii="Amazon Ember" w:hAnsi="Amazon Ember"/>
+          <w:color w:val="16191F"/>
+        </w:rPr>
+        <w:t>El almacenamiento está respaldado por EBS (gp2 o Io1)</w:t>
+      </w:r>
+    </w:p>
+    <w:p>
+      <w:pPr>
+        <w:jc w:val="both"/>
+        <w:rPr>
+          <w:b/>
+          <w:bCs/>
+          <w:sz w:val="24"/>
+          <w:szCs w:val="24"/>
+        </w:rPr>
+      </w:pPr>
+    </w:p>
+    <w:p>
+      <w:pPr>
+        <w:jc w:val="both"/>
+        <w:rPr>
+          <w:b/>
+          <w:bCs/>
+          <w:sz w:val="24"/>
+          <w:szCs w:val="24"/>
+        </w:rPr>
+      </w:pPr>
+    </w:p>
+    <w:p>
+      <w:pPr>
+        <w:jc w:val="both"/>
+        <w:rPr>
+          <w:b/>
+          <w:bCs/>
+          <w:sz w:val="24"/>
+          <w:szCs w:val="24"/>
+        </w:rPr>
+      </w:pPr>
+    </w:p>
+    <w:p>
+      <w:pPr>
         <w:jc w:val="both"/>
         <w:rPr>
           <w:b/>
@@ -358,13 +348,13 @@
         </w:rPr>
         <w:lastRenderedPageBreak/>
         <w:drawing>
-          <wp:anchor distT="0" distB="0" distL="114300" distR="114300" simplePos="0" relativeHeight="251658240" behindDoc="0" locked="0" layoutInCell="1" allowOverlap="1" wp14:anchorId="2D398222" wp14:editId="62DF7E69">
+          <wp:anchor distT="0" distB="0" distL="114300" distR="114300" simplePos="0" relativeHeight="251658240" behindDoc="0" locked="0" layoutInCell="1" allowOverlap="1" wp14:anchorId="2D398222" wp14:editId="4F89B15B">
             <wp:simplePos x="0" y="0"/>
             <wp:positionH relativeFrom="margin">
               <wp:align>center</wp:align>
             </wp:positionH>
             <wp:positionV relativeFrom="paragraph">
-              <wp:posOffset>20515</wp:posOffset>
+              <wp:posOffset>19673</wp:posOffset>
             </wp:positionV>
             <wp:extent cx="5201728" cy="3089372"/>
             <wp:effectExtent l="19050" t="19050" r="18415" b="15875"/>
@@ -418,6 +408,28 @@
           </wp:anchor>
         </w:drawing>
       </w:r>
+    </w:p>
+    <w:p>
+      <w:pPr>
+        <w:jc w:val="both"/>
+        <w:rPr>
+          <w:b/>
+          <w:bCs/>
+          <w:sz w:val="24"/>
+          <w:szCs w:val="24"/>
+        </w:rPr>
+      </w:pPr>
+    </w:p>
+    <w:p>
+      <w:pPr>
+        <w:jc w:val="both"/>
+        <w:rPr>
+          <w:b/>
+          <w:bCs/>
+          <w:sz w:val="24"/>
+          <w:szCs w:val="24"/>
+        </w:rPr>
+      </w:pPr>
       <w:r>
         <w:rPr>
           <w:b/>
@@ -628,13 +640,79 @@
           <w:szCs w:val="42"/>
         </w:rPr>
       </w:pPr>
-      <w:r>
+    </w:p>
+    <w:p>
+      <w:pPr>
+        <w:jc w:val="both"/>
         <w:rPr>
           <w:rFonts w:ascii="ArialUnicodeMS" w:hAnsi="ArialUnicodeMS"/>
           <w:color w:val="E47911"/>
           <w:sz w:val="42"/>
           <w:szCs w:val="42"/>
         </w:rPr>
+      </w:pPr>
+    </w:p>
+    <w:p>
+      <w:pPr>
+        <w:jc w:val="both"/>
+        <w:rPr>
+          <w:rFonts w:ascii="ArialUnicodeMS" w:hAnsi="ArialUnicodeMS"/>
+          <w:color w:val="E47911"/>
+          <w:sz w:val="42"/>
+          <w:szCs w:val="42"/>
+        </w:rPr>
+      </w:pPr>
+    </w:p>
+    <w:p>
+      <w:pPr>
+        <w:jc w:val="both"/>
+        <w:rPr>
+          <w:rFonts w:ascii="ArialUnicodeMS" w:hAnsi="ArialUnicodeMS"/>
+          <w:color w:val="E47911"/>
+          <w:sz w:val="42"/>
+          <w:szCs w:val="42"/>
+        </w:rPr>
+      </w:pPr>
+    </w:p>
+    <w:p>
+      <w:pPr>
+        <w:jc w:val="both"/>
+        <w:rPr>
+          <w:rFonts w:ascii="ArialUnicodeMS" w:hAnsi="ArialUnicodeMS"/>
+          <w:color w:val="E47911"/>
+          <w:sz w:val="42"/>
+          <w:szCs w:val="42"/>
+        </w:rPr>
+      </w:pPr>
+    </w:p>
+    <w:p>
+      <w:pPr>
+        <w:jc w:val="both"/>
+        <w:rPr>
+          <w:rFonts w:ascii="ArialUnicodeMS" w:hAnsi="ArialUnicodeMS"/>
+          <w:color w:val="E47911"/>
+          <w:sz w:val="42"/>
+          <w:szCs w:val="42"/>
+        </w:rPr>
+      </w:pPr>
+    </w:p>
+    <w:p>
+      <w:pPr>
+        <w:jc w:val="both"/>
+        <w:rPr>
+          <w:rFonts w:ascii="ArialUnicodeMS" w:hAnsi="ArialUnicodeMS"/>
+          <w:color w:val="E47911"/>
+          <w:sz w:val="42"/>
+          <w:szCs w:val="42"/>
+        </w:rPr>
+      </w:pPr>
+      <w:r>
+        <w:rPr>
+          <w:rFonts w:ascii="ArialUnicodeMS" w:hAnsi="ArialUnicodeMS"/>
+          <w:color w:val="E47911"/>
+          <w:sz w:val="42"/>
+          <w:szCs w:val="42"/>
+        </w:rPr>
         <w:t>Instancias de base de datos</w:t>
       </w:r>
     </w:p>
@@ -937,16 +1015,16 @@
         <mc:AlternateContent>
           <mc:Choice Requires="wps">
             <w:drawing>
-              <wp:anchor distT="0" distB="0" distL="114300" distR="114300" simplePos="0" relativeHeight="251665408" behindDoc="0" locked="0" layoutInCell="1" allowOverlap="1" wp14:anchorId="36CCD32B" wp14:editId="42E0A7AE">
+              <wp:anchor distT="0" distB="0" distL="114300" distR="114300" simplePos="0" relativeHeight="251665408" behindDoc="0" locked="0" layoutInCell="1" allowOverlap="1" wp14:anchorId="36CCD32B" wp14:editId="558E9DCE">
                 <wp:simplePos x="0" y="0"/>
                 <wp:positionH relativeFrom="margin">
-                  <wp:posOffset>-207300</wp:posOffset>
+                  <wp:posOffset>-79218</wp:posOffset>
                 </wp:positionH>
                 <wp:positionV relativeFrom="paragraph">
-                  <wp:posOffset>178897</wp:posOffset>
+                  <wp:posOffset>183999</wp:posOffset>
                 </wp:positionV>
-                <wp:extent cx="6063673" cy="3200400"/>
-                <wp:effectExtent l="0" t="0" r="13335" b="19050"/>
+                <wp:extent cx="6581869" cy="3449370"/>
+                <wp:effectExtent l="0" t="0" r="28575" b="17780"/>
                 <wp:wrapNone/>
                 <wp:docPr id="2" name="Rectángulo 2"/>
                 <wp:cNvGraphicFramePr/>
@@ -957,7 +1035,7 @@
                       <wps:spPr>
                         <a:xfrm>
                           <a:off x="0" y="0"/>
-                          <a:ext cx="6063673" cy="3200400"/>
+                          <a:ext cx="6581869" cy="3449370"/>
                         </a:xfrm>
                         <a:prstGeom prst="rect">
                           <a:avLst/>
@@ -992,12 +1070,15 @@
                 <wp14:sizeRelH relativeFrom="margin">
                   <wp14:pctWidth>0</wp14:pctWidth>
                 </wp14:sizeRelH>
+                <wp14:sizeRelV relativeFrom="margin">
+                  <wp14:pctHeight>0</wp14:pctHeight>
+                </wp14:sizeRelV>
               </wp:anchor>
             </w:drawing>
           </mc:Choice>
           <mc:Fallback>
             <w:pict>
-              <v:rect w14:anchorId="49BF0CF4" id="Rectángulo 2" o:spid="_x0000_s1026" style="position:absolute;margin-left:-16.3pt;margin-top:14.1pt;width:477.45pt;height:252pt;z-index:251665408;visibility:visible;mso-wrap-style:square;mso-width-percent:0;mso-wrap-distance-left:9pt;mso-wrap-distance-top:0;mso-wrap-distance-right:9pt;mso-wrap-distance-bottom:0;mso-position-horizontal:absolute;mso-position-horizontal-relative:margin;mso-position-vertical:absolute;mso-position-vertical-relative:text;mso-width-percent:0;mso-width-relative:margin;v-text-anchor:middle" o:gfxdata="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" filled="f" strokecolor="#1f3763 [1604]" strokeweight="1pt">
+              <v:rect w14:anchorId="24A4AF0C" id="Rectángulo 2" o:spid="_x0000_s1026" style="position:absolute;margin-left:-6.25pt;margin-top:14.5pt;width:518.25pt;height:271.6pt;z-index:251665408;visibility:visible;mso-wrap-style:square;mso-width-percent:0;mso-height-percent:0;mso-wrap-distance-left:9pt;mso-wrap-distance-top:0;mso-wrap-distance-right:9pt;mso-wrap-distance-bottom:0;mso-position-horizontal:absolute;mso-position-horizontal-relative:margin;mso-position-vertical:absolute;mso-position-vertical-relative:text;mso-width-percent:0;mso-height-percent:0;mso-width-relative:margin;mso-height-relative:margin;v-text-anchor:middle" o:gfxdata="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" filled="f" strokecolor="#1f3763 [1604]" strokeweight="1pt">
                 <w10:wrap anchorx="margin"/>
               </v:rect>
             </w:pict>
@@ -1045,29 +1126,7 @@
           <w:szCs w:val="24"/>
           <w:lang w:val="es-AR" w:eastAsia="es-AR"/>
         </w:rPr>
-        <w:t>Aurora incluye un subsistema de almacenamiento de alto rendimiento. Sus motores de base de datos compatibles con MySQL y PostgreSQL están personalizados para aprovechar su almacenamiento de rápida distribución. El almacenamiento subyacente crece automáticamente en función de las necesidades. Un volumen de clúster de Aurora puede aumentar hasta un tamaño máximo de 128 tebibytes (</w:t>
-      </w:r>
-      <w:proofErr w:type="spellStart"/>
-      <w:r>
-        <w:rPr>
-          <w:rFonts w:ascii="Amazon Ember" w:eastAsia="Times New Roman" w:hAnsi="Amazon Ember" w:cs="Times New Roman"/>
-          <w:color w:val="16191F"/>
-          <w:sz w:val="24"/>
-          <w:szCs w:val="24"/>
-          <w:lang w:val="es-AR" w:eastAsia="es-AR"/>
-        </w:rPr>
-        <w:t>TiB</w:t>
-      </w:r>
-      <w:proofErr w:type="spellEnd"/>
-      <w:r>
-        <w:rPr>
-          <w:rFonts w:ascii="Amazon Ember" w:eastAsia="Times New Roman" w:hAnsi="Amazon Ember" w:cs="Times New Roman"/>
-          <w:color w:val="16191F"/>
-          <w:sz w:val="24"/>
-          <w:szCs w:val="24"/>
-          <w:lang w:val="es-AR" w:eastAsia="es-AR"/>
-        </w:rPr>
-        <w:t>). Aurora también automatiza y estandariza la agrupación en clústeres y la reproducción de base de datos, que suelen ser algunos de los aspectos más problemáticos de la configuración y administración de las bases de datos.</w:t>
+        <w:t>Aurora incluye un subsistema de almacenamiento de alto rendimiento. Sus motores de base de datos compatibles con MySQL y PostgreSQL están personalizados para aprovechar su almacenamiento de rápida distribución. El almacenamiento subyacente crece automáticamente en función de las necesidades. Un volumen de clúster de Aurora puede aumentar hasta un tamaño máximo de 128 tebibytes (TiB). Aurora también automatiza y estandariza la agrupación en clústeres y la reproducción de base de datos, que suelen ser algunos de los aspectos más problemáticos de la configuración y administración de las bases de datos.</w:t>
       </w:r>
     </w:p>
     <w:p>
@@ -1077,79 +1136,6 @@
         <w:jc w:val="both"/>
         <w:rPr>
           <w:rFonts w:ascii="Amazon Ember" w:eastAsia="Times New Roman" w:hAnsi="Amazon Ember" w:cs="Times New Roman"/>
-          <w:color w:val="16191F"/>
-          <w:sz w:val="24"/>
-          <w:szCs w:val="24"/>
-          <w:lang w:val="es-AR" w:eastAsia="es-AR"/>
-        </w:rPr>
-      </w:pPr>
-      <w:r>
-        <w:rPr>
-          <w:rFonts w:ascii="Amazon Ember" w:eastAsia="Times New Roman" w:hAnsi="Amazon Ember" w:cs="Times New Roman"/>
-          <w:color w:val="16191F"/>
-          <w:sz w:val="24"/>
-          <w:szCs w:val="24"/>
-          <w:lang w:val="es-AR" w:eastAsia="es-AR"/>
-        </w:rPr>
-        <w:t xml:space="preserve">Aurora forma parte del servicio de base de datos administrada de Amazon </w:t>
-      </w:r>
-      <w:proofErr w:type="spellStart"/>
-      <w:r>
-        <w:rPr>
-          <w:rFonts w:ascii="Amazon Ember" w:eastAsia="Times New Roman" w:hAnsi="Amazon Ember" w:cs="Times New Roman"/>
-          <w:color w:val="16191F"/>
-          <w:sz w:val="24"/>
-          <w:szCs w:val="24"/>
-          <w:lang w:val="es-AR" w:eastAsia="es-AR"/>
-        </w:rPr>
-        <w:t>Relational</w:t>
-      </w:r>
-      <w:proofErr w:type="spellEnd"/>
-      <w:r>
-        <w:rPr>
-          <w:rFonts w:ascii="Amazon Ember" w:eastAsia="Times New Roman" w:hAnsi="Amazon Ember" w:cs="Times New Roman"/>
-          <w:color w:val="16191F"/>
-          <w:sz w:val="24"/>
-          <w:szCs w:val="24"/>
-          <w:lang w:val="es-AR" w:eastAsia="es-AR"/>
-        </w:rPr>
-        <w:t xml:space="preserve"> </w:t>
-      </w:r>
-      <w:proofErr w:type="spellStart"/>
-      <w:r>
-        <w:rPr>
-          <w:rFonts w:ascii="Amazon Ember" w:eastAsia="Times New Roman" w:hAnsi="Amazon Ember" w:cs="Times New Roman"/>
-          <w:color w:val="16191F"/>
-          <w:sz w:val="24"/>
-          <w:szCs w:val="24"/>
-          <w:lang w:val="es-AR" w:eastAsia="es-AR"/>
-        </w:rPr>
-        <w:t>Database</w:t>
-      </w:r>
-      <w:proofErr w:type="spellEnd"/>
-      <w:r>
-        <w:rPr>
-          <w:rFonts w:ascii="Amazon Ember" w:eastAsia="Times New Roman" w:hAnsi="Amazon Ember" w:cs="Times New Roman"/>
-          <w:color w:val="16191F"/>
-          <w:sz w:val="24"/>
-          <w:szCs w:val="24"/>
-          <w:lang w:val="es-AR" w:eastAsia="es-AR"/>
-        </w:rPr>
-        <w:t xml:space="preserve"> Service (Amazon RDS)</w:t>
-      </w:r>
-      <w:r>
-        <w:rPr>
-          <w:rFonts w:ascii="Amazon Ember" w:eastAsia="Times New Roman" w:hAnsi="Amazon Ember" w:cs="Times New Roman"/>
-          <w:color w:val="16191F"/>
-          <w:sz w:val="24"/>
-          <w:szCs w:val="24"/>
-          <w:lang w:val="es-AR" w:eastAsia="es-AR"/>
-        </w:rPr>
-        <w:t xml:space="preserve"> </w:t>
-      </w:r>
-      <w:r>
-        <w:rPr>
-          <w:rFonts w:ascii="Amazon Ember" w:eastAsia="Times New Roman" w:hAnsi="Amazon Ember" w:cs="Times New Roman"/>
           <w:b/>
           <w:bCs/>
           <w:color w:val="16191F"/>
@@ -1157,7 +1143,26 @@
           <w:szCs w:val="24"/>
           <w:lang w:val="es-AR" w:eastAsia="es-AR"/>
         </w:rPr>
-        <w:t xml:space="preserve">y cuesta un 20% </w:t>
+      </w:pPr>
+      <w:r>
+        <w:rPr>
+          <w:rFonts w:ascii="Amazon Ember" w:eastAsia="Times New Roman" w:hAnsi="Amazon Ember" w:cs="Times New Roman"/>
+          <w:color w:val="16191F"/>
+          <w:sz w:val="24"/>
+          <w:szCs w:val="24"/>
+          <w:lang w:val="es-AR" w:eastAsia="es-AR"/>
+        </w:rPr>
+        <w:t>Aurora forma parte del servicio de base de datos administrada de Amazon Relational Database Service (Amazon RDS)</w:t>
+      </w:r>
+      <w:r>
+        <w:rPr>
+          <w:rFonts w:ascii="Amazon Ember" w:eastAsia="Times New Roman" w:hAnsi="Amazon Ember" w:cs="Times New Roman"/>
+          <w:color w:val="16191F"/>
+          <w:sz w:val="24"/>
+          <w:szCs w:val="24"/>
+          <w:lang w:val="es-AR" w:eastAsia="es-AR"/>
+        </w:rPr>
+        <w:t xml:space="preserve"> </w:t>
       </w:r>
       <w:r>
         <w:rPr>
@@ -1169,7 +1174,7 @@
           <w:szCs w:val="24"/>
           <w:lang w:val="es-AR" w:eastAsia="es-AR"/>
         </w:rPr>
-        <w:t>más</w:t>
+        <w:t xml:space="preserve">y cuesta un 20% </w:t>
       </w:r>
       <w:r>
         <w:rPr>
@@ -1181,8 +1186,84 @@
           <w:szCs w:val="24"/>
           <w:lang w:val="es-AR" w:eastAsia="es-AR"/>
         </w:rPr>
-        <w:t xml:space="preserve"> que RDS</w:t>
-      </w:r>
+        <w:t>más</w:t>
+      </w:r>
+      <w:r>
+        <w:rPr>
+          <w:rFonts w:ascii="Amazon Ember" w:eastAsia="Times New Roman" w:hAnsi="Amazon Ember" w:cs="Times New Roman"/>
+          <w:b/>
+          <w:bCs/>
+          <w:color w:val="16191F"/>
+          <w:sz w:val="24"/>
+          <w:szCs w:val="24"/>
+          <w:lang w:val="es-AR" w:eastAsia="es-AR"/>
+        </w:rPr>
+        <w:t xml:space="preserve"> que </w:t>
+      </w:r>
+      <w:proofErr w:type="gramStart"/>
+      <w:r>
+        <w:rPr>
+          <w:rFonts w:ascii="Amazon Ember" w:eastAsia="Times New Roman" w:hAnsi="Amazon Ember" w:cs="Times New Roman"/>
+          <w:b/>
+          <w:bCs/>
+          <w:color w:val="16191F"/>
+          <w:sz w:val="24"/>
+          <w:szCs w:val="24"/>
+          <w:lang w:val="es-AR" w:eastAsia="es-AR"/>
+        </w:rPr>
+        <w:t>RDS</w:t>
+      </w:r>
+      <w:proofErr w:type="gramEnd"/>
+      <w:r>
+        <w:rPr>
+          <w:rFonts w:ascii="Amazon Ember" w:eastAsia="Times New Roman" w:hAnsi="Amazon Ember" w:cs="Times New Roman"/>
+          <w:b/>
+          <w:bCs/>
+          <w:color w:val="16191F"/>
+          <w:sz w:val="24"/>
+          <w:szCs w:val="24"/>
+          <w:lang w:val="es-AR" w:eastAsia="es-AR"/>
+        </w:rPr>
+        <w:t xml:space="preserve"> pero es mas eficiente</w:t>
+      </w:r>
+    </w:p>
+    <w:p>
+      <w:pPr>
+        <w:shd w:val="clear" w:color="auto" w:fill="FFFFFF"/>
+        <w:spacing w:before="240" w:after="240" w:line="360" w:lineRule="atLeast"/>
+        <w:jc w:val="both"/>
+        <w:rPr>
+          <w:rFonts w:ascii="Amazon Ember" w:eastAsia="Times New Roman" w:hAnsi="Amazon Ember" w:cs="Times New Roman"/>
+          <w:color w:val="16191F"/>
+          <w:sz w:val="24"/>
+          <w:szCs w:val="24"/>
+          <w:lang w:val="es-AR" w:eastAsia="es-AR"/>
+        </w:rPr>
+      </w:pPr>
+      <w:r>
+        <w:rPr>
+          <w:rFonts w:ascii="Amazon Ember" w:eastAsia="Times New Roman" w:hAnsi="Amazon Ember" w:cs="Times New Roman"/>
+          <w:color w:val="16191F"/>
+          <w:sz w:val="24"/>
+          <w:szCs w:val="24"/>
+          <w:lang w:val="es-AR" w:eastAsia="es-AR"/>
+        </w:rPr>
+        <w:t xml:space="preserve">Aurora mejora el rendimiento de MySQL por 5x y el de Postgresql por 3x. </w:t>
+      </w:r>
+    </w:p>
+    <w:p>
+      <w:pPr>
+        <w:shd w:val="clear" w:color="auto" w:fill="FFFFFF"/>
+        <w:spacing w:before="240" w:after="240" w:line="360" w:lineRule="atLeast"/>
+        <w:jc w:val="both"/>
+        <w:rPr>
+          <w:rFonts w:ascii="Amazon Ember" w:eastAsia="Times New Roman" w:hAnsi="Amazon Ember" w:cs="Times New Roman"/>
+          <w:color w:val="16191F"/>
+          <w:sz w:val="24"/>
+          <w:szCs w:val="24"/>
+          <w:lang w:val="es-AR" w:eastAsia="es-AR"/>
+        </w:rPr>
+      </w:pPr>
     </w:p>
     <w:p>
       <w:pPr>
@@ -1193,23 +1274,13 @@
           <w:szCs w:val="36"/>
         </w:rPr>
       </w:pPr>
-    </w:p>
-    <w:p>
-      <w:pPr>
+      <w:r>
         <w:rPr>
           <w:rFonts w:ascii="ArialUnicodeMS" w:hAnsi="ArialUnicodeMS"/>
           <w:color w:val="E47911"/>
           <w:sz w:val="36"/>
           <w:szCs w:val="36"/>
         </w:rPr>
-      </w:pPr>
-      <w:r>
-        <w:rPr>
-          <w:rFonts w:ascii="ArialUnicodeMS" w:hAnsi="ArialUnicodeMS"/>
-          <w:color w:val="E47911"/>
-          <w:sz w:val="36"/>
-          <w:szCs w:val="36"/>
-        </w:rPr>
         <w:t>Implementaciones Multi-AZ para alta disponibilidad</w:t>
       </w:r>
     </w:p>
@@ -1274,7 +1345,7 @@
           <w:szCs w:val="24"/>
           <w:shd w:val="clear" w:color="auto" w:fill="FFFFFF"/>
         </w:rPr>
-        <w:t xml:space="preserve">. La implementación de un clúster de base de datos Multi-AZ tiene instancias de base de datos en espera que </w:t>
+        <w:t xml:space="preserve">. La implementación de un clúster de base de datos Multi-AZ tiene </w:t>
       </w:r>
       <w:r>
         <w:rPr>
@@ -1285,7 +1356,7 @@
           <w:shd w:val="clear" w:color="auto" w:fill="FFFFFF"/>
         </w:rPr>
         <w:lastRenderedPageBreak/>
-        <w:t>proporcionan compatibilidad con la conmutación por error y también pueden servir tráfico de lectura.</w:t>
+        <w:t>instancias de base de datos en espera que proporcionan compatibilidad con la conmutación por error y también pueden servir tráfico de lectura.</w:t>
       </w:r>
     </w:p>
     <w:p>
@@ -1548,7 +1619,6 @@
           </wp:anchor>
         </w:drawing>
       </w:r>
-      <w:proofErr w:type="spellStart"/>
       <w:r>
         <w:rPr>
           <w:rFonts w:ascii="ArialUnicodeMS" w:hAnsi="ArialUnicodeMS"/>
@@ -1556,9 +1626,8 @@
           <w:sz w:val="32"/>
           <w:szCs w:val="32"/>
         </w:rPr>
-        <w:t>Replicas</w:t>
-      </w:r>
-      <w:proofErr w:type="spellEnd"/>
+        <w:t>Réplicas</w:t>
+      </w:r>
       <w:r>
         <w:rPr>
           <w:rFonts w:ascii="ArialUnicodeMS" w:hAnsi="ArialUnicodeMS"/>
@@ -1743,29 +1812,7 @@
           <w:szCs w:val="24"/>
           <w:shd w:val="clear" w:color="auto" w:fill="FFFFFF"/>
         </w:rPr>
-        <w:t>Solo se puede tener una sola AZ como “</w:t>
-      </w:r>
-      <w:proofErr w:type="spellStart"/>
-      <w:r>
-        <w:rPr>
-          <w:rFonts w:ascii="Amazon Ember" w:hAnsi="Amazon Ember"/>
-          <w:color w:val="16191F"/>
-          <w:sz w:val="24"/>
-          <w:szCs w:val="24"/>
-          <w:shd w:val="clear" w:color="auto" w:fill="FFFFFF"/>
-        </w:rPr>
-        <w:t>failover</w:t>
-      </w:r>
-      <w:proofErr w:type="spellEnd"/>
-      <w:r>
-        <w:rPr>
-          <w:rFonts w:ascii="Amazon Ember" w:hAnsi="Amazon Ember"/>
-          <w:color w:val="16191F"/>
-          <w:sz w:val="24"/>
-          <w:szCs w:val="24"/>
-          <w:shd w:val="clear" w:color="auto" w:fill="FFFFFF"/>
-        </w:rPr>
-        <w:t>”</w:t>
+        <w:t>Solo se puede tener una sola AZ como “failover”</w:t>
       </w:r>
     </w:p>
     <w:p>
@@ -1857,29 +1904,7 @@
           <w:szCs w:val="24"/>
           <w:shd w:val="clear" w:color="auto" w:fill="FFFFFF"/>
         </w:rPr>
-        <w:t xml:space="preserve">Los datos son escritos y </w:t>
-      </w:r>
-      <w:proofErr w:type="spellStart"/>
-      <w:r>
-        <w:rPr>
-          <w:rFonts w:ascii="Amazon Ember" w:hAnsi="Amazon Ember"/>
-          <w:color w:val="16191F"/>
-          <w:sz w:val="24"/>
-          <w:szCs w:val="24"/>
-          <w:shd w:val="clear" w:color="auto" w:fill="FFFFFF"/>
-        </w:rPr>
-        <w:t>leidos</w:t>
-      </w:r>
-      <w:proofErr w:type="spellEnd"/>
-      <w:r>
-        <w:rPr>
-          <w:rFonts w:ascii="Amazon Ember" w:hAnsi="Amazon Ember"/>
-          <w:color w:val="16191F"/>
-          <w:sz w:val="24"/>
-          <w:szCs w:val="24"/>
-          <w:shd w:val="clear" w:color="auto" w:fill="FFFFFF"/>
-        </w:rPr>
-        <w:t xml:space="preserve"> en la base de datos principal</w:t>
+        <w:t>Los datos son escritos y leidos en la base de datos principal</w:t>
       </w:r>
     </w:p>
     <w:p>
@@ -1891,13 +1916,73 @@
           <w:szCs w:val="36"/>
         </w:rPr>
       </w:pPr>
-      <w:r>
+    </w:p>
+    <w:p>
+      <w:pPr>
         <w:rPr>
           <w:rFonts w:ascii="ArialUnicodeMS" w:hAnsi="ArialUnicodeMS"/>
           <w:color w:val="E47911"/>
           <w:sz w:val="36"/>
           <w:szCs w:val="36"/>
         </w:rPr>
+      </w:pPr>
+    </w:p>
+    <w:p>
+      <w:pPr>
+        <w:rPr>
+          <w:rFonts w:ascii="ArialUnicodeMS" w:hAnsi="ArialUnicodeMS"/>
+          <w:color w:val="E47911"/>
+          <w:sz w:val="36"/>
+          <w:szCs w:val="36"/>
+        </w:rPr>
+      </w:pPr>
+    </w:p>
+    <w:p>
+      <w:pPr>
+        <w:rPr>
+          <w:rFonts w:ascii="ArialUnicodeMS" w:hAnsi="ArialUnicodeMS"/>
+          <w:color w:val="E47911"/>
+          <w:sz w:val="36"/>
+          <w:szCs w:val="36"/>
+        </w:rPr>
+      </w:pPr>
+    </w:p>
+    <w:p>
+      <w:pPr>
+        <w:rPr>
+          <w:rFonts w:ascii="ArialUnicodeMS" w:hAnsi="ArialUnicodeMS"/>
+          <w:color w:val="E47911"/>
+          <w:sz w:val="36"/>
+          <w:szCs w:val="36"/>
+        </w:rPr>
+      </w:pPr>
+    </w:p>
+    <w:p>
+      <w:pPr>
+        <w:rPr>
+          <w:rFonts w:ascii="ArialUnicodeMS" w:hAnsi="ArialUnicodeMS"/>
+          <w:color w:val="E47911"/>
+          <w:sz w:val="36"/>
+          <w:szCs w:val="36"/>
+        </w:rPr>
+      </w:pPr>
+    </w:p>
+    <w:p>
+      <w:pPr>
+        <w:rPr>
+          <w:rFonts w:ascii="ArialUnicodeMS" w:hAnsi="ArialUnicodeMS"/>
+          <w:color w:val="E47911"/>
+          <w:sz w:val="36"/>
+          <w:szCs w:val="36"/>
+        </w:rPr>
+      </w:pPr>
+      <w:r>
+        <w:rPr>
+          <w:rFonts w:ascii="ArialUnicodeMS" w:hAnsi="ArialUnicodeMS"/>
+          <w:color w:val="E47911"/>
+          <w:sz w:val="36"/>
+          <w:szCs w:val="36"/>
+        </w:rPr>
         <w:lastRenderedPageBreak/>
         <w:t>Amazon ElastiCache Overview</w:t>
       </w:r>
@@ -1937,18 +2022,96 @@
       </w:pPr>
       <w:r>
         <w:rPr>
+          <w:rFonts w:ascii="Amazon Ember" w:hAnsi="Amazon Ember"/>
+          <w:color w:val="16191F"/>
+          <w:sz w:val="24"/>
+          <w:szCs w:val="24"/>
+          <w:shd w:val="clear" w:color="auto" w:fill="FFFFFF"/>
+        </w:rPr>
+        <w:t>B</w:t>
+      </w:r>
+      <w:r>
+        <w:rPr>
+          <w:rFonts w:ascii="Amazon Ember" w:hAnsi="Amazon Ember"/>
+          <w:color w:val="16191F"/>
+          <w:sz w:val="24"/>
+          <w:szCs w:val="24"/>
+          <w:shd w:val="clear" w:color="auto" w:fill="FFFFFF"/>
+        </w:rPr>
+        <w:t>ásicamente, una cache de base de datos, es una BD “en memoria” de alto rendimiento y baja latencia</w:t>
+      </w:r>
+    </w:p>
+    <w:p>
+      <w:pPr>
+        <w:jc w:val="both"/>
+        <w:rPr>
+          <w:rFonts w:ascii="Amazon Ember" w:hAnsi="Amazon Ember"/>
+          <w:color w:val="16191F"/>
+          <w:sz w:val="24"/>
+          <w:szCs w:val="24"/>
+          <w:shd w:val="clear" w:color="auto" w:fill="FFFFFF"/>
+        </w:rPr>
+      </w:pPr>
+      <w:r>
+        <w:rPr>
+          <w:rFonts w:ascii="Amazon Ember" w:hAnsi="Amazon Ember"/>
+          <w:color w:val="16191F"/>
+          <w:sz w:val="24"/>
+          <w:szCs w:val="24"/>
+          <w:shd w:val="clear" w:color="auto" w:fill="FFFFFF"/>
+        </w:rPr>
+        <w:t xml:space="preserve">Ayuda a reducir la carga de la base de datos de operaciones de lectura intensivas, asegurándonos de que las consultas vayan a la cache </w:t>
+      </w:r>
+      <w:proofErr w:type="gramStart"/>
+      <w:r>
+        <w:rPr>
+          <w:rFonts w:ascii="Amazon Ember" w:hAnsi="Amazon Ember"/>
+          <w:color w:val="16191F"/>
+          <w:sz w:val="24"/>
+          <w:szCs w:val="24"/>
+          <w:shd w:val="clear" w:color="auto" w:fill="FFFFFF"/>
+        </w:rPr>
+        <w:t>de  ElastiCache</w:t>
+      </w:r>
+      <w:proofErr w:type="gramEnd"/>
+    </w:p>
+    <w:p>
+      <w:pPr>
+        <w:jc w:val="both"/>
+        <w:rPr>
+          <w:rFonts w:ascii="Amazon Ember" w:hAnsi="Amazon Ember"/>
+          <w:color w:val="16191F"/>
+          <w:sz w:val="24"/>
+          <w:szCs w:val="24"/>
+          <w:shd w:val="clear" w:color="auto" w:fill="FFFFFF"/>
+        </w:rPr>
+      </w:pPr>
+    </w:p>
+    <w:p>
+      <w:pPr>
+        <w:jc w:val="both"/>
+        <w:rPr>
+          <w:rFonts w:ascii="Amazon Ember" w:hAnsi="Amazon Ember"/>
+          <w:color w:val="16191F"/>
+          <w:sz w:val="24"/>
+          <w:szCs w:val="24"/>
+          <w:shd w:val="clear" w:color="auto" w:fill="FFFFFF"/>
+        </w:rPr>
+      </w:pPr>
+      <w:r>
+        <w:rPr>
           <w:noProof/>
           <w:sz w:val="24"/>
           <w:szCs w:val="24"/>
         </w:rPr>
         <w:drawing>
-          <wp:anchor distT="0" distB="0" distL="114300" distR="114300" simplePos="0" relativeHeight="251666432" behindDoc="0" locked="0" layoutInCell="1" allowOverlap="1" wp14:anchorId="70918AC7" wp14:editId="0C3E8FCD">
+          <wp:anchor distT="0" distB="0" distL="114300" distR="114300" simplePos="0" relativeHeight="251666432" behindDoc="0" locked="0" layoutInCell="1" allowOverlap="1" wp14:anchorId="70918AC7" wp14:editId="3E7A183A">
             <wp:simplePos x="0" y="0"/>
             <wp:positionH relativeFrom="margin">
               <wp:align>center</wp:align>
             </wp:positionH>
             <wp:positionV relativeFrom="paragraph">
-              <wp:posOffset>148590</wp:posOffset>
+              <wp:posOffset>35189</wp:posOffset>
             </wp:positionV>
             <wp:extent cx="4887595" cy="3004185"/>
             <wp:effectExtent l="19050" t="19050" r="27305" b="24765"/>
@@ -2007,6 +2170,73 @@
       <w:pPr>
         <w:jc w:val="both"/>
         <w:rPr>
+          <w:rFonts w:ascii="Amazon Ember" w:hAnsi="Amazon Ember"/>
+          <w:color w:val="16191F"/>
+          <w:sz w:val="24"/>
+          <w:szCs w:val="24"/>
+          <w:shd w:val="clear" w:color="auto" w:fill="FFFFFF"/>
+        </w:rPr>
+      </w:pPr>
+    </w:p>
+    <w:p>
+      <w:pPr>
+        <w:jc w:val="both"/>
+        <w:rPr>
+          <w:rFonts w:ascii="ArialUnicodeMS" w:hAnsi="ArialUnicodeMS"/>
+          <w:color w:val="004B91"/>
+          <w:sz w:val="58"/>
+          <w:szCs w:val="58"/>
+        </w:rPr>
+      </w:pPr>
+    </w:p>
+    <w:p>
+      <w:pPr>
+        <w:jc w:val="both"/>
+        <w:rPr>
+          <w:rFonts w:ascii="ArialUnicodeMS" w:hAnsi="ArialUnicodeMS"/>
+          <w:color w:val="004B91"/>
+          <w:sz w:val="58"/>
+          <w:szCs w:val="58"/>
+        </w:rPr>
+      </w:pPr>
+    </w:p>
+    <w:p>
+      <w:pPr>
+        <w:jc w:val="both"/>
+        <w:rPr>
+          <w:rFonts w:ascii="ArialUnicodeMS" w:hAnsi="ArialUnicodeMS"/>
+          <w:color w:val="004B91"/>
+          <w:sz w:val="58"/>
+          <w:szCs w:val="58"/>
+        </w:rPr>
+      </w:pPr>
+    </w:p>
+    <w:p>
+      <w:pPr>
+        <w:jc w:val="both"/>
+        <w:rPr>
+          <w:rFonts w:ascii="ArialUnicodeMS" w:hAnsi="ArialUnicodeMS"/>
+          <w:color w:val="004B91"/>
+          <w:sz w:val="58"/>
+          <w:szCs w:val="58"/>
+        </w:rPr>
+      </w:pPr>
+    </w:p>
+    <w:p>
+      <w:pPr>
+        <w:jc w:val="both"/>
+        <w:rPr>
+          <w:rFonts w:ascii="ArialUnicodeMS" w:hAnsi="ArialUnicodeMS"/>
+          <w:color w:val="004B91"/>
+          <w:sz w:val="58"/>
+          <w:szCs w:val="58"/>
+        </w:rPr>
+      </w:pPr>
+    </w:p>
+    <w:p>
+      <w:pPr>
+        <w:jc w:val="center"/>
+        <w:rPr>
           <w:rFonts w:ascii="ArialUnicodeMS" w:hAnsi="ArialUnicodeMS"/>
           <w:color w:val="004B91"/>
           <w:sz w:val="58"/>
@@ -2074,17 +2304,30 @@
         </w:numPr>
         <w:jc w:val="both"/>
         <w:rPr>
-          <w:sz w:val="24"/>
-          <w:szCs w:val="24"/>
-        </w:rPr>
-      </w:pPr>
-      <w:r>
-        <w:rPr>
-          <w:rFonts w:ascii="Amazon Ember" w:hAnsi="Amazon Ember"/>
-          <w:sz w:val="24"/>
-          <w:szCs w:val="24"/>
-        </w:rPr>
-        <w:t>Base de datos totalmente administrada, altamente disponible y con replicación a través de 3 zonas de disponibilidad</w:t>
+          <w:b/>
+          <w:bCs/>
+          <w:sz w:val="24"/>
+          <w:szCs w:val="24"/>
+        </w:rPr>
+      </w:pPr>
+      <w:r>
+        <w:rPr>
+          <w:rFonts w:ascii="Amazon Ember" w:hAnsi="Amazon Ember"/>
+          <w:sz w:val="24"/>
+          <w:szCs w:val="24"/>
+        </w:rPr>
+        <w:lastRenderedPageBreak/>
+        <w:t xml:space="preserve">Base de datos totalmente administrada, altamente disponible y </w:t>
+      </w:r>
+      <w:r>
+        <w:rPr>
+          <w:rFonts w:ascii="Amazon Ember" w:hAnsi="Amazon Ember"/>
+          <w:b/>
+          <w:bCs/>
+          <w:sz w:val="24"/>
+          <w:szCs w:val="24"/>
+        </w:rPr>
+        <w:t>con replicación a través de 3 zonas de disponibilidad</w:t>
       </w:r>
     </w:p>
     <w:p>
@@ -2118,21 +2361,17 @@
         </w:numPr>
         <w:jc w:val="both"/>
         <w:rPr>
-          <w:b/>
-          <w:bCs/>
-          <w:sz w:val="24"/>
-          <w:szCs w:val="24"/>
-        </w:rPr>
-      </w:pPr>
-      <w:r>
-        <w:rPr>
-          <w:rFonts w:ascii="Amazon Ember" w:hAnsi="Amazon Ember"/>
-          <w:b/>
-          <w:bCs/>
-          <w:sz w:val="24"/>
-          <w:szCs w:val="24"/>
-        </w:rPr>
-        <w:t>Escala a cargas de trabajo masivas</w:t>
+          <w:sz w:val="24"/>
+          <w:szCs w:val="24"/>
+        </w:rPr>
+      </w:pPr>
+      <w:r>
+        <w:rPr>
+          <w:rFonts w:ascii="Amazon Ember" w:hAnsi="Amazon Ember"/>
+          <w:sz w:val="24"/>
+          <w:szCs w:val="24"/>
+        </w:rPr>
+        <w:t>Base de datos distribuida y “serverless”</w:t>
       </w:r>
     </w:p>
     <w:p>
@@ -2158,9 +2397,8 @@
           <w:sz w:val="24"/>
           <w:szCs w:val="24"/>
         </w:rPr>
-        <w:t xml:space="preserve">Latencia de milisegundos de 1 dígito – </w:t>
-      </w:r>
-      <w:proofErr w:type="spellStart"/>
+        <w:t>Escala a cargas de trabajo masivas</w:t>
+      </w:r>
       <w:r>
         <w:rPr>
           <w:rFonts w:ascii="Amazon Ember" w:hAnsi="Amazon Ember"/>
@@ -2169,53 +2407,16 @@
           <w:sz w:val="24"/>
           <w:szCs w:val="24"/>
         </w:rPr>
-        <w:t>low</w:t>
-      </w:r>
-      <w:proofErr w:type="spellEnd"/>
-      <w:r>
-        <w:rPr>
-          <w:rFonts w:ascii="Amazon Ember" w:hAnsi="Amazon Ember"/>
-          <w:b/>
-          <w:bCs/>
-          <w:sz w:val="24"/>
-          <w:szCs w:val="24"/>
-        </w:rPr>
-        <w:t xml:space="preserve"> </w:t>
-      </w:r>
-      <w:proofErr w:type="spellStart"/>
-      <w:r>
-        <w:rPr>
-          <w:rFonts w:ascii="Amazon Ember" w:hAnsi="Amazon Ember"/>
-          <w:b/>
-          <w:bCs/>
-          <w:sz w:val="24"/>
-          <w:szCs w:val="24"/>
-        </w:rPr>
-        <w:t>latency</w:t>
-      </w:r>
-      <w:proofErr w:type="spellEnd"/>
-      <w:r>
-        <w:rPr>
-          <w:rFonts w:ascii="Amazon Ember" w:hAnsi="Amazon Ember"/>
-          <w:b/>
-          <w:bCs/>
-          <w:sz w:val="24"/>
-          <w:szCs w:val="24"/>
-        </w:rPr>
-        <w:t xml:space="preserve"> </w:t>
-      </w:r>
-      <w:proofErr w:type="spellStart"/>
-      <w:r>
-        <w:rPr>
-          <w:rFonts w:ascii="Amazon Ember" w:hAnsi="Amazon Ember"/>
-          <w:b/>
-          <w:bCs/>
-          <w:sz w:val="24"/>
-          <w:szCs w:val="24"/>
-        </w:rPr>
-        <w:t>retrieval</w:t>
-      </w:r>
-      <w:proofErr w:type="spellEnd"/>
+        <w:t xml:space="preserve">. </w:t>
+      </w:r>
+      <w:r>
+        <w:rPr>
+          <w:rFonts w:ascii="Amazon Ember" w:hAnsi="Amazon Ember"/>
+          <w:sz w:val="24"/>
+          <w:szCs w:val="24"/>
+        </w:rPr>
+        <w:t>Millones de solicitudes por segundo, trillones de filas y cientos de terabytes de almacenamiento</w:t>
+      </w:r>
     </w:p>
     <w:p>
       <w:pPr>
@@ -2240,8 +2441,7 @@
           <w:sz w:val="24"/>
           <w:szCs w:val="24"/>
         </w:rPr>
-        <w:lastRenderedPageBreak/>
-        <w:t>Integrado con IAM para seguridad, autorización y administración</w:t>
+        <w:t>Latencia de milisegundos de 1 dígito – low latency retrieval</w:t>
       </w:r>
     </w:p>
     <w:p>
@@ -2253,10 +2453,97 @@
         </w:numPr>
         <w:jc w:val="both"/>
         <w:rPr>
-          <w:sz w:val="24"/>
-          <w:szCs w:val="24"/>
-        </w:rPr>
-      </w:pPr>
+          <w:b/>
+          <w:bCs/>
+          <w:sz w:val="24"/>
+          <w:szCs w:val="24"/>
+        </w:rPr>
+      </w:pPr>
+      <w:r>
+        <w:rPr>
+          <w:rFonts w:ascii="Amazon Ember" w:hAnsi="Amazon Ember"/>
+          <w:b/>
+          <w:bCs/>
+          <w:sz w:val="24"/>
+          <w:szCs w:val="24"/>
+        </w:rPr>
+        <w:t>Integrado con IAM para seguridad, autorización y administración</w:t>
+      </w:r>
+    </w:p>
+    <w:p>
+      <w:pPr>
+        <w:pStyle w:val="Prrafodelista"/>
+        <w:numPr>
+          <w:ilvl w:val="0"/>
+          <w:numId w:val="7"/>
+        </w:numPr>
+        <w:jc w:val="both"/>
+        <w:rPr>
+          <w:sz w:val="24"/>
+          <w:szCs w:val="24"/>
+        </w:rPr>
+      </w:pPr>
+      <w:r>
+        <w:rPr>
+          <w:sz w:val="24"/>
+          <w:szCs w:val="24"/>
+        </w:rPr>
+        <w:drawing>
+          <wp:anchor distT="0" distB="0" distL="114300" distR="114300" simplePos="0" relativeHeight="251677696" behindDoc="0" locked="0" layoutInCell="1" allowOverlap="1" wp14:anchorId="34E67153" wp14:editId="5550FE63">
+            <wp:simplePos x="0" y="0"/>
+            <wp:positionH relativeFrom="margin">
+              <wp:align>right</wp:align>
+            </wp:positionH>
+            <wp:positionV relativeFrom="paragraph">
+              <wp:posOffset>407092</wp:posOffset>
+            </wp:positionV>
+            <wp:extent cx="6400800" cy="3502660"/>
+            <wp:effectExtent l="0" t="0" r="0" b="2540"/>
+            <wp:wrapSquare wrapText="bothSides"/>
+            <wp:docPr id="17" name="Imagen 17"/>
+            <wp:cNvGraphicFramePr>
+              <a:graphicFrameLocks xmlns:a="http://schemas.openxmlformats.org/drawingml/2006/main" noChangeAspect="1"/>
+            </wp:cNvGraphicFramePr>
+            <a:graphic xmlns:a="http://schemas.openxmlformats.org/drawingml/2006/main">
+              <a:graphicData uri="http://schemas.openxmlformats.org/drawingml/2006/picture">
+                <pic:pic xmlns:pic="http://schemas.openxmlformats.org/drawingml/2006/picture">
+                  <pic:nvPicPr>
+                    <pic:cNvPr id="1" name=""/>
+                    <pic:cNvPicPr/>
+                  </pic:nvPicPr>
+                  <pic:blipFill>
+                    <a:blip r:embed="rId10">
+                      <a:extLst>
+                        <a:ext uri="{28A0092B-C50C-407E-A947-70E740481C1C}">
+                          <a14:useLocalDpi xmlns:a14="http://schemas.microsoft.com/office/drawing/2010/main" val="0"/>
+                        </a:ext>
+                      </a:extLst>
+                    </a:blip>
+                    <a:stretch>
+                      <a:fillRect/>
+                    </a:stretch>
+                  </pic:blipFill>
+                  <pic:spPr>
+                    <a:xfrm>
+                      <a:off x="0" y="0"/>
+                      <a:ext cx="6400800" cy="3502660"/>
+                    </a:xfrm>
+                    <a:prstGeom prst="rect">
+                      <a:avLst/>
+                    </a:prstGeom>
+                  </pic:spPr>
+                </pic:pic>
+              </a:graphicData>
+            </a:graphic>
+            <wp14:sizeRelH relativeFrom="page">
+              <wp14:pctWidth>0</wp14:pctWidth>
+            </wp14:sizeRelH>
+            <wp14:sizeRelV relativeFrom="page">
+              <wp14:pctHeight>0</wp14:pctHeight>
+            </wp14:sizeRelV>
+          </wp:anchor>
+        </w:drawing>
+      </w:r>
       <w:r>
         <w:rPr>
           <w:rFonts w:ascii="Amazon Ember" w:hAnsi="Amazon Ember"/>
@@ -2265,6 +2552,15 @@
         </w:rPr>
         <w:t>De bajo costo, y con capacidades de auto escalado</w:t>
       </w:r>
+    </w:p>
+    <w:p>
+      <w:pPr>
+        <w:jc w:val="both"/>
+        <w:rPr>
+          <w:sz w:val="24"/>
+          <w:szCs w:val="24"/>
+        </w:rPr>
+      </w:pPr>
     </w:p>
     <w:p>
       <w:pPr>
@@ -2341,6 +2637,7 @@
           <w:sz w:val="42"/>
           <w:szCs w:val="42"/>
         </w:rPr>
+        <w:lastRenderedPageBreak/>
         <w:t>Componentes básicos de Amazon DynamoDB</w:t>
       </w:r>
     </w:p>
@@ -2688,7 +2985,6 @@
           <w:rFonts w:ascii="Amazon Ember" w:hAnsi="Amazon Ember"/>
           <w:color w:val="16191F"/>
         </w:rPr>
-        <w:lastRenderedPageBreak/>
         <w:t>DynamoDB utiliza el valor de clave de partición como información de entrada a una función hash interna. El resultado de la función hash determina la partición (almacenamiento físico interno de DynamoDB) donde se almacenará el elemento. Todos los elementos con el mismo valor de clave de partición se almacenan en posiciones contiguas, ordenados según el valor de la clave de ordenación.</w:t>
       </w:r>
     </w:p>
@@ -2772,7 +3068,15 @@
           <w:rFonts w:ascii="Amazon Ember" w:hAnsi="Amazon Ember"/>
           <w:color w:val="16191F"/>
         </w:rPr>
-        <w:t> le permite consultar los datos de la tabla usando una clave alternativa, además de realizar consultas basadas en la clave principal. DynamoDB no requiere que se usen índices; sin embargo, estos ofrecen a las aplicaciones mayor flexibilidad a la hora de consultar los datos. Después de crear un índice secundario en una tabla, podrá leer los datos en el índice prácticamente de la misma forma que en la tabla.</w:t>
+        <w:t xml:space="preserve"> le permite consultar los datos de la tabla usando una clave alternativa, además de realizar consultas basadas </w:t>
+      </w:r>
+      <w:r>
+        <w:rPr>
+          <w:rFonts w:ascii="Amazon Ember" w:hAnsi="Amazon Ember"/>
+          <w:color w:val="16191F"/>
+        </w:rPr>
+        <w:lastRenderedPageBreak/>
+        <w:t>en la clave principal. DynamoDB no requiere que se usen índices; sin embargo, estos ofrecen a las aplicaciones mayor flexibilidad a la hora de consultar los datos. Después de crear un índice secundario en una tabla, podrá leer los datos en el índice prácticamente de la misma forma que en la tabla.</w:t>
       </w:r>
     </w:p>
     <w:p>
@@ -2897,7 +3201,6 @@
         </w:rPr>
         <w:t> mostrado anteriormente, puede consultar los elementos de datos por </w:t>
       </w:r>
-      <w:proofErr w:type="spellStart"/>
       <w:r>
         <w:rPr>
           <w:rStyle w:val="nfasis"/>
@@ -2909,7 +3212,6 @@
         </w:rPr>
         <w:t>Artist</w:t>
       </w:r>
-      <w:proofErr w:type="spellEnd"/>
       <w:r>
         <w:rPr>
           <w:rFonts w:ascii="Amazon Ember" w:hAnsi="Amazon Ember"/>
@@ -2920,7 +3222,6 @@
         </w:rPr>
         <w:t> (clave de partición) o por </w:t>
       </w:r>
-      <w:proofErr w:type="spellStart"/>
       <w:r>
         <w:rPr>
           <w:rStyle w:val="nfasis"/>
@@ -2932,7 +3233,6 @@
         </w:rPr>
         <w:t>Artist</w:t>
       </w:r>
-      <w:proofErr w:type="spellEnd"/>
       <w:r>
         <w:rPr>
           <w:rFonts w:ascii="Amazon Ember" w:hAnsi="Amazon Ember"/>
@@ -2943,7 +3243,6 @@
         </w:rPr>
         <w:t> y </w:t>
       </w:r>
-      <w:proofErr w:type="spellStart"/>
       <w:r>
         <w:rPr>
           <w:rStyle w:val="nfasis"/>
@@ -2955,7 +3254,6 @@
         </w:rPr>
         <w:t>SongTitle</w:t>
       </w:r>
-      <w:proofErr w:type="spellEnd"/>
       <w:r>
         <w:rPr>
           <w:rFonts w:ascii="Amazon Ember" w:hAnsi="Amazon Ember"/>
@@ -2966,7 +3264,6 @@
         </w:rPr>
         <w:t> (claves de partición y ordenación). ¿Qué sucede si también desea consultar los datos por género musical (</w:t>
       </w:r>
-      <w:proofErr w:type="spellStart"/>
       <w:r>
         <w:rPr>
           <w:rStyle w:val="nfasis"/>
@@ -2978,7 +3275,6 @@
         </w:rPr>
         <w:t>Genre</w:t>
       </w:r>
-      <w:proofErr w:type="spellEnd"/>
       <w:r>
         <w:rPr>
           <w:rFonts w:ascii="Amazon Ember" w:hAnsi="Amazon Ember"/>
@@ -2989,7 +3285,6 @@
         </w:rPr>
         <w:t>) y título de álbum (</w:t>
       </w:r>
-      <w:proofErr w:type="spellStart"/>
       <w:r>
         <w:rPr>
           <w:rStyle w:val="nfasis"/>
@@ -3001,7 +3296,6 @@
         </w:rPr>
         <w:t>AlbumTitle</w:t>
       </w:r>
-      <w:proofErr w:type="spellEnd"/>
       <w:r>
         <w:rPr>
           <w:rFonts w:ascii="Amazon Ember" w:hAnsi="Amazon Ember"/>
@@ -3012,7 +3306,6 @@
         </w:rPr>
         <w:t>)? Para ello, puede crear un índice basado en </w:t>
       </w:r>
-      <w:proofErr w:type="spellStart"/>
       <w:r>
         <w:rPr>
           <w:rStyle w:val="nfasis"/>
@@ -3024,7 +3317,6 @@
         </w:rPr>
         <w:t>Genre</w:t>
       </w:r>
-      <w:proofErr w:type="spellEnd"/>
       <w:r>
         <w:rPr>
           <w:rFonts w:ascii="Amazon Ember" w:hAnsi="Amazon Ember"/>
@@ -3035,7 +3327,6 @@
         </w:rPr>
         <w:t> y </w:t>
       </w:r>
-      <w:proofErr w:type="spellStart"/>
       <w:r>
         <w:rPr>
           <w:rStyle w:val="nfasis"/>
@@ -3047,7 +3338,6 @@
         </w:rPr>
         <w:t>AlbumTitle</w:t>
       </w:r>
-      <w:proofErr w:type="spellEnd"/>
       <w:r>
         <w:rPr>
           <w:rFonts w:ascii="Amazon Ember" w:hAnsi="Amazon Ember"/>
@@ -3098,9 +3388,8 @@
           <w:sz w:val="24"/>
           <w:szCs w:val="24"/>
         </w:rPr>
-        <w:lastRenderedPageBreak/>
         <w:drawing>
-          <wp:anchor distT="0" distB="0" distL="114300" distR="114300" simplePos="0" relativeHeight="251672576" behindDoc="0" locked="0" layoutInCell="1" allowOverlap="1" wp14:anchorId="35862314" wp14:editId="21280C8F">
+          <wp:anchor distT="0" distB="0" distL="114300" distR="114300" simplePos="0" relativeHeight="251672576" behindDoc="0" locked="0" layoutInCell="1" allowOverlap="1" wp14:anchorId="35862314" wp14:editId="54CBC1E9">
             <wp:simplePos x="0" y="0"/>
             <wp:positionH relativeFrom="margin">
               <wp:align>center</wp:align>
@@ -3123,7 +3412,7 @@
                     <pic:cNvPicPr/>
                   </pic:nvPicPr>
                   <pic:blipFill>
-                    <a:blip r:embed="rId10">
+                    <a:blip r:embed="rId11">
                       <a:extLst>
                         <a:ext uri="{28A0092B-C50C-407E-A947-70E740481C1C}">
                           <a14:useLocalDpi xmlns:a14="http://schemas.microsoft.com/office/drawing/2010/main" val="0"/>
@@ -3166,13 +3455,79 @@
           <w:szCs w:val="36"/>
         </w:rPr>
       </w:pPr>
-      <w:r>
+    </w:p>
+    <w:p>
+      <w:pPr>
+        <w:jc w:val="both"/>
         <w:rPr>
           <w:rFonts w:ascii="ArialUnicodeMS" w:hAnsi="ArialUnicodeMS"/>
           <w:color w:val="004B91"/>
           <w:sz w:val="36"/>
           <w:szCs w:val="36"/>
         </w:rPr>
+      </w:pPr>
+    </w:p>
+    <w:p>
+      <w:pPr>
+        <w:jc w:val="both"/>
+        <w:rPr>
+          <w:rFonts w:ascii="ArialUnicodeMS" w:hAnsi="ArialUnicodeMS"/>
+          <w:color w:val="004B91"/>
+          <w:sz w:val="36"/>
+          <w:szCs w:val="36"/>
+        </w:rPr>
+      </w:pPr>
+    </w:p>
+    <w:p>
+      <w:pPr>
+        <w:jc w:val="both"/>
+        <w:rPr>
+          <w:rFonts w:ascii="ArialUnicodeMS" w:hAnsi="ArialUnicodeMS"/>
+          <w:color w:val="004B91"/>
+          <w:sz w:val="36"/>
+          <w:szCs w:val="36"/>
+        </w:rPr>
+      </w:pPr>
+    </w:p>
+    <w:p>
+      <w:pPr>
+        <w:jc w:val="both"/>
+        <w:rPr>
+          <w:rFonts w:ascii="ArialUnicodeMS" w:hAnsi="ArialUnicodeMS"/>
+          <w:color w:val="004B91"/>
+          <w:sz w:val="36"/>
+          <w:szCs w:val="36"/>
+        </w:rPr>
+      </w:pPr>
+    </w:p>
+    <w:p>
+      <w:pPr>
+        <w:jc w:val="both"/>
+        <w:rPr>
+          <w:rFonts w:ascii="ArialUnicodeMS" w:hAnsi="ArialUnicodeMS"/>
+          <w:color w:val="004B91"/>
+          <w:sz w:val="36"/>
+          <w:szCs w:val="36"/>
+        </w:rPr>
+      </w:pPr>
+    </w:p>
+    <w:p>
+      <w:pPr>
+        <w:jc w:val="both"/>
+        <w:rPr>
+          <w:rFonts w:ascii="ArialUnicodeMS" w:hAnsi="ArialUnicodeMS"/>
+          <w:color w:val="004B91"/>
+          <w:sz w:val="36"/>
+          <w:szCs w:val="36"/>
+        </w:rPr>
+      </w:pPr>
+      <w:r>
+        <w:rPr>
+          <w:rFonts w:ascii="ArialUnicodeMS" w:hAnsi="ArialUnicodeMS"/>
+          <w:color w:val="004B91"/>
+          <w:sz w:val="36"/>
+          <w:szCs w:val="36"/>
+        </w:rPr>
         <w:t>Consistencia de lectura</w:t>
       </w:r>
     </w:p>
@@ -3195,7 +3550,27 @@
           <w:szCs w:val="24"/>
           <w:shd w:val="clear" w:color="auto" w:fill="FFFFFF"/>
         </w:rPr>
-        <w:t>Amazon DynamoDB está disponible en varias regiones de AWS de todo el mundo. Cada región es independiente y se encuentra aislada de las demás regiones de AWS. Por ejemplo, si tenemos una tabla denominada </w:t>
+        <w:t>Amazon DynamoDB está disponible en varias regiones de AWS de todo el mundo. Cada región es independiente y se encuentra aislada de las demás regiones de AWS. Por ejemplo, si tenemos una</w:t>
+      </w:r>
+      <w:r>
+        <w:rPr>
+          <w:rFonts w:ascii="Amazon Ember" w:hAnsi="Amazon Ember"/>
+          <w:color w:val="16191F"/>
+          <w:sz w:val="24"/>
+          <w:szCs w:val="24"/>
+          <w:shd w:val="clear" w:color="auto" w:fill="FFFFFF"/>
+        </w:rPr>
+        <w:t xml:space="preserve"> </w:t>
+      </w:r>
+      <w:r>
+        <w:rPr>
+          <w:rFonts w:ascii="Amazon Ember" w:hAnsi="Amazon Ember"/>
+          <w:color w:val="16191F"/>
+          <w:sz w:val="24"/>
+          <w:szCs w:val="24"/>
+          <w:shd w:val="clear" w:color="auto" w:fill="FFFFFF"/>
+        </w:rPr>
+        <w:t>tabla denominada </w:t>
       </w:r>
       <w:r>
         <w:rPr>
@@ -3237,7 +3612,27 @@
           <w:szCs w:val="24"/>
           <w:shd w:val="clear" w:color="auto" w:fill="FFFFFF"/>
         </w:rPr>
-        <w:t> y otra tabla denominada </w:t>
+        <w:t> y otra tabla</w:t>
+      </w:r>
+      <w:r>
+        <w:rPr>
+          <w:rFonts w:ascii="Amazon Ember" w:hAnsi="Amazon Ember"/>
+          <w:color w:val="16191F"/>
+          <w:sz w:val="24"/>
+          <w:szCs w:val="24"/>
+          <w:shd w:val="clear" w:color="auto" w:fill="FFFFFF"/>
+        </w:rPr>
+        <w:t xml:space="preserve"> </w:t>
+      </w:r>
+      <w:r>
+        <w:rPr>
+          <w:rFonts w:ascii="Amazon Ember" w:hAnsi="Amazon Ember"/>
+          <w:color w:val="16191F"/>
+          <w:sz w:val="24"/>
+          <w:szCs w:val="24"/>
+          <w:shd w:val="clear" w:color="auto" w:fill="FFFFFF"/>
+        </w:rPr>
+        <w:t>denominada </w:t>
       </w:r>
       <w:r>
         <w:rPr>
@@ -3301,6 +3696,7 @@
           <w:szCs w:val="24"/>
           <w:shd w:val="clear" w:color="auto" w:fill="FFFFFF"/>
         </w:rPr>
+        <w:lastRenderedPageBreak/>
         <w:t>Cada región de AWS consta de varias ubicaciones distintas denominadas Zonas de disponibilidad. Cada zona de disponibilidad está aislada de los errores que se produzcan en otras zonas de disponibilidad y proporciona conectividad de red de baja latencia económica con otras zonas de disponibilidad de la misma región. Esto permite la replicación rápida de los datos entre varias zonas de disponibilidad de una región.</w:t>
       </w:r>
     </w:p>
@@ -3511,7 +3907,6 @@
           <w:szCs w:val="24"/>
           <w:lang w:val="es-AR" w:eastAsia="es-AR"/>
         </w:rPr>
-        <w:lastRenderedPageBreak/>
         <w:t>Lecturas de consistencia alta</w:t>
       </w:r>
     </w:p>
@@ -3648,6 +4043,32 @@
     </w:p>
     <w:p>
       <w:pPr>
+        <w:shd w:val="clear" w:color="auto" w:fill="FFFFFF"/>
+        <w:spacing w:after="150" w:line="360" w:lineRule="atLeast"/>
+        <w:rPr>
+          <w:rFonts w:ascii="Amazon Ember" w:eastAsia="Times New Roman" w:hAnsi="Amazon Ember" w:cs="Times New Roman"/>
+          <w:color w:val="16191F"/>
+          <w:sz w:val="24"/>
+          <w:szCs w:val="24"/>
+          <w:lang w:val="es-AR" w:eastAsia="es-AR"/>
+        </w:rPr>
+      </w:pPr>
+    </w:p>
+    <w:p>
+      <w:pPr>
+        <w:shd w:val="clear" w:color="auto" w:fill="FFFFFF"/>
+        <w:spacing w:after="150" w:line="360" w:lineRule="atLeast"/>
+        <w:rPr>
+          <w:rFonts w:ascii="Amazon Ember" w:eastAsia="Times New Roman" w:hAnsi="Amazon Ember" w:cs="Times New Roman"/>
+          <w:color w:val="16191F"/>
+          <w:sz w:val="24"/>
+          <w:szCs w:val="24"/>
+          <w:lang w:val="es-AR" w:eastAsia="es-AR"/>
+        </w:rPr>
+      </w:pPr>
+    </w:p>
+    <w:p>
+      <w:pPr>
         <w:jc w:val="both"/>
         <w:rPr>
           <w:b/>
@@ -3664,19 +4085,20 @@
           <w:sz w:val="24"/>
           <w:szCs w:val="24"/>
         </w:rPr>
+        <w:lastRenderedPageBreak/>
         <mc:AlternateContent>
           <mc:Choice Requires="wps">
             <w:drawing>
-              <wp:anchor distT="0" distB="0" distL="114300" distR="114300" simplePos="0" relativeHeight="251667456" behindDoc="0" locked="0" layoutInCell="1" allowOverlap="1" wp14:anchorId="2AA6957B" wp14:editId="47C1AADC">
+              <wp:anchor distT="0" distB="0" distL="114300" distR="114300" simplePos="0" relativeHeight="251667456" behindDoc="0" locked="0" layoutInCell="1" allowOverlap="1" wp14:anchorId="2AA6957B" wp14:editId="36EB8ED2">
                 <wp:simplePos x="0" y="0"/>
                 <wp:positionH relativeFrom="margin">
-                  <wp:align>center</wp:align>
+                  <wp:posOffset>-124485</wp:posOffset>
                 </wp:positionH>
                 <wp:positionV relativeFrom="paragraph">
-                  <wp:posOffset>245745</wp:posOffset>
+                  <wp:posOffset>222376</wp:posOffset>
                 </wp:positionV>
-                <wp:extent cx="5860472" cy="1296786"/>
-                <wp:effectExtent l="0" t="0" r="26035" b="17780"/>
+                <wp:extent cx="6427960" cy="1296786"/>
+                <wp:effectExtent l="0" t="0" r="11430" b="17780"/>
                 <wp:wrapNone/>
                 <wp:docPr id="6" name="Rectángulo: esquinas redondeadas 6"/>
                 <wp:cNvGraphicFramePr/>
@@ -3687,7 +4109,7 @@
                       <wps:spPr>
                         <a:xfrm>
                           <a:off x="0" y="0"/>
-                          <a:ext cx="5860472" cy="1296786"/>
+                          <a:ext cx="6427960" cy="1296786"/>
                         </a:xfrm>
                         <a:prstGeom prst="roundRect">
                           <a:avLst/>
@@ -3719,12 +4141,15 @@
                     </wps:wsp>
                   </a:graphicData>
                 </a:graphic>
+                <wp14:sizeRelH relativeFrom="margin">
+                  <wp14:pctWidth>0</wp14:pctWidth>
+                </wp14:sizeRelH>
               </wp:anchor>
             </w:drawing>
           </mc:Choice>
           <mc:Fallback>
             <w:pict>
-              <v:roundrect w14:anchorId="0CDCB5B2" id="Rectángulo: esquinas redondeadas 6" o:spid="_x0000_s1026" style="position:absolute;margin-left:0;margin-top:19.35pt;width:461.45pt;height:102.1pt;z-index:251667456;visibility:visible;mso-wrap-style:square;mso-wrap-distance-left:9pt;mso-wrap-distance-top:0;mso-wrap-distance-right:9pt;mso-wrap-distance-bottom:0;mso-position-horizontal:center;mso-position-horizontal-relative:margin;mso-position-vertical:absolute;mso-position-vertical-relative:text;v-text-anchor:middle" arcsize="10923f" o:gfxdata="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" filled="f" strokecolor="#1f3763 [1604]" strokeweight="1pt">
+              <v:roundrect w14:anchorId="556C3C36" id="Rectángulo: esquinas redondeadas 6" o:spid="_x0000_s1026" style="position:absolute;margin-left:-9.8pt;margin-top:17.5pt;width:506.15pt;height:102.1pt;z-index:251667456;visibility:visible;mso-wrap-style:square;mso-width-percent:0;mso-wrap-distance-left:9pt;mso-wrap-distance-top:0;mso-wrap-distance-right:9pt;mso-wrap-distance-bottom:0;mso-position-horizontal:absolute;mso-position-horizontal-relative:margin;mso-position-vertical:absolute;mso-position-vertical-relative:text;mso-width-percent:0;mso-width-relative:margin;v-text-anchor:middle" arcsize="10923f" o:gfxdata="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" filled="f" strokecolor="#1f3763 [1604]" strokeweight="1pt">
                 <v:stroke joinstyle="miter"/>
                 <w10:wrap anchorx="margin"/>
               </v:roundrect>
@@ -3780,7 +4205,6 @@
         </w:rPr>
         <w:t>DynamoDB utiliza las lecturas eventualmente consistentes a menos que especifique lo contrario. Las operaciones de lectura (como </w:t>
       </w:r>
-      <w:proofErr w:type="spellStart"/>
       <w:r>
         <w:rPr>
           <w:rFonts w:ascii="Consolas" w:eastAsia="Times New Roman" w:hAnsi="Consolas" w:cs="Courier New"/>
@@ -3792,7 +4216,6 @@
         </w:rPr>
         <w:t>GetItem</w:t>
       </w:r>
-      <w:proofErr w:type="spellEnd"/>
       <w:r>
         <w:rPr>
           <w:rFonts w:ascii="Amazon Ember" w:eastAsia="Times New Roman" w:hAnsi="Amazon Ember" w:cs="Times New Roman"/>
@@ -3803,7 +4226,6 @@
         </w:rPr>
         <w:t>, </w:t>
       </w:r>
-      <w:proofErr w:type="spellStart"/>
       <w:r>
         <w:rPr>
           <w:rFonts w:ascii="Consolas" w:eastAsia="Times New Roman" w:hAnsi="Consolas" w:cs="Courier New"/>
@@ -3823,20 +4245,8 @@
           <w:szCs w:val="24"/>
           <w:lang w:val="es-AR" w:eastAsia="es-AR"/>
         </w:rPr>
-        <w:t>y</w:t>
-      </w:r>
-      <w:proofErr w:type="spellEnd"/>
-      <w:r>
-        <w:rPr>
-          <w:rFonts w:ascii="Amazon Ember" w:eastAsia="Times New Roman" w:hAnsi="Amazon Ember" w:cs="Times New Roman"/>
-          <w:color w:val="16191F"/>
-          <w:sz w:val="24"/>
-          <w:szCs w:val="24"/>
-          <w:lang w:val="es-AR" w:eastAsia="es-AR"/>
-        </w:rPr>
-        <w:t> </w:t>
-      </w:r>
-      <w:proofErr w:type="spellStart"/>
+        <w:t>y </w:t>
+      </w:r>
       <w:r>
         <w:rPr>
           <w:rFonts w:ascii="Consolas" w:eastAsia="Times New Roman" w:hAnsi="Consolas" w:cs="Courier New"/>
@@ -3848,7 +4258,6 @@
         </w:rPr>
         <w:t>Scan</w:t>
       </w:r>
-      <w:proofErr w:type="spellEnd"/>
       <w:r>
         <w:rPr>
           <w:rFonts w:ascii="Amazon Ember" w:eastAsia="Times New Roman" w:hAnsi="Amazon Ember" w:cs="Times New Roman"/>
@@ -3859,7 +4268,6 @@
         </w:rPr>
         <w:t>) proporcionan un parámetro </w:t>
       </w:r>
-      <w:proofErr w:type="spellStart"/>
       <w:r>
         <w:rPr>
           <w:rFonts w:ascii="Consolas" w:eastAsia="Times New Roman" w:hAnsi="Consolas" w:cs="Courier New"/>
@@ -3871,7 +4279,6 @@
         </w:rPr>
         <w:t>ConsistentRead</w:t>
       </w:r>
-      <w:proofErr w:type="spellEnd"/>
       <w:r>
         <w:rPr>
           <w:rFonts w:ascii="Amazon Ember" w:eastAsia="Times New Roman" w:hAnsi="Amazon Ember" w:cs="Times New Roman"/>
@@ -3936,7 +4343,7 @@
                     <pic:cNvPicPr/>
                   </pic:nvPicPr>
                   <pic:blipFill>
-                    <a:blip r:embed="rId11">
+                    <a:blip r:embed="rId12">
                       <a:extLst>
                         <a:ext uri="{28A0092B-C50C-407E-A947-70E740481C1C}">
                           <a14:useLocalDpi xmlns:a14="http://schemas.microsoft.com/office/drawing/2010/main" val="0"/>
@@ -4050,6 +4457,17 @@
       <w:pPr>
         <w:jc w:val="both"/>
         <w:rPr>
+          <w:b/>
+          <w:bCs/>
+          <w:sz w:val="24"/>
+          <w:szCs w:val="24"/>
+        </w:rPr>
+      </w:pPr>
+    </w:p>
+    <w:p>
+      <w:pPr>
+        <w:jc w:val="both"/>
+        <w:rPr>
           <w:rFonts w:ascii="ArialUnicodeMS" w:hAnsi="ArialUnicodeMS"/>
           <w:color w:val="004B91"/>
           <w:sz w:val="36"/>
@@ -4074,7 +4492,6 @@
           <w:sz w:val="36"/>
           <w:szCs w:val="36"/>
         </w:rPr>
-        <w:lastRenderedPageBreak/>
         <w:t>Modo de capacidad de lectura/escritura</w:t>
       </w:r>
     </w:p>
@@ -4212,7 +4629,18 @@
           <w:szCs w:val="24"/>
           <w:shd w:val="clear" w:color="auto" w:fill="FFFFFF"/>
         </w:rPr>
-        <w:t>Amazon DynamoDB on-demand es una opción de facturación flexible que permite atender a miles de solicitudes por segundo sin tener que planificar la capacidad. DynamoDB bajo demanda ofrece precios de pago por solicitud para las solicitudes de lectura y escritura. De este modo, únicamente tendrá que pagar por aquello que utilice.</w:t>
+        <w:t xml:space="preserve">Amazon DynamoDB on-demand es una opción de facturación flexible que permite atender a miles de solicitudes por segundo sin tener que planificar la capacidad. DynamoDB bajo demanda ofrece </w:t>
+      </w:r>
+      <w:r>
+        <w:rPr>
+          <w:rFonts w:ascii="Amazon Ember" w:hAnsi="Amazon Ember"/>
+          <w:color w:val="16191F"/>
+          <w:sz w:val="24"/>
+          <w:szCs w:val="24"/>
+          <w:shd w:val="clear" w:color="auto" w:fill="FFFFFF"/>
+        </w:rPr>
+        <w:lastRenderedPageBreak/>
+        <w:t>precios de pago por solicitud para las solicitudes de lectura y escritura. De este modo, únicamente tendrá que pagar por aquello que utilice.</w:t>
       </w:r>
     </w:p>
     <w:p>
@@ -4399,7 +4827,6 @@
           <w:sz w:val="33"/>
           <w:szCs w:val="33"/>
         </w:rPr>
-        <w:lastRenderedPageBreak/>
         <w:t>Cuotas de rendimiento predeterminadas</w:t>
       </w:r>
     </w:p>
@@ -4447,7 +4874,7 @@
                     <pic:cNvPicPr/>
                   </pic:nvPicPr>
                   <pic:blipFill>
-                    <a:blip r:embed="rId12">
+                    <a:blip r:embed="rId13">
                       <a:extLst>
                         <a:ext uri="{28A0092B-C50C-407E-A947-70E740481C1C}">
                           <a14:useLocalDpi xmlns:a14="http://schemas.microsoft.com/office/drawing/2010/main" val="0"/>
@@ -4500,6 +4927,104 @@
           <w:shd w:val="clear" w:color="auto" w:fill="FFFFFF"/>
         </w:rPr>
       </w:pPr>
+    </w:p>
+    <w:p>
+      <w:pPr>
+        <w:jc w:val="both"/>
+        <w:rPr>
+          <w:rFonts w:ascii="Amazon Ember" w:hAnsi="Amazon Ember"/>
+          <w:b/>
+          <w:bCs/>
+          <w:color w:val="16191F"/>
+          <w:sz w:val="24"/>
+          <w:szCs w:val="24"/>
+          <w:shd w:val="clear" w:color="auto" w:fill="FFFFFF"/>
+        </w:rPr>
+      </w:pPr>
+    </w:p>
+    <w:p>
+      <w:pPr>
+        <w:jc w:val="both"/>
+        <w:rPr>
+          <w:rFonts w:ascii="Amazon Ember" w:hAnsi="Amazon Ember"/>
+          <w:b/>
+          <w:bCs/>
+          <w:color w:val="16191F"/>
+          <w:sz w:val="24"/>
+          <w:szCs w:val="24"/>
+          <w:shd w:val="clear" w:color="auto" w:fill="FFFFFF"/>
+        </w:rPr>
+      </w:pPr>
+    </w:p>
+    <w:p>
+      <w:pPr>
+        <w:jc w:val="both"/>
+        <w:rPr>
+          <w:rFonts w:ascii="Amazon Ember" w:hAnsi="Amazon Ember"/>
+          <w:b/>
+          <w:bCs/>
+          <w:color w:val="16191F"/>
+          <w:sz w:val="24"/>
+          <w:szCs w:val="24"/>
+          <w:shd w:val="clear" w:color="auto" w:fill="FFFFFF"/>
+        </w:rPr>
+      </w:pPr>
+    </w:p>
+    <w:p>
+      <w:pPr>
+        <w:jc w:val="both"/>
+        <w:rPr>
+          <w:rFonts w:ascii="Amazon Ember" w:hAnsi="Amazon Ember"/>
+          <w:b/>
+          <w:bCs/>
+          <w:color w:val="16191F"/>
+          <w:sz w:val="24"/>
+          <w:szCs w:val="24"/>
+          <w:shd w:val="clear" w:color="auto" w:fill="FFFFFF"/>
+        </w:rPr>
+      </w:pPr>
+    </w:p>
+    <w:p>
+      <w:pPr>
+        <w:jc w:val="both"/>
+        <w:rPr>
+          <w:rFonts w:ascii="Amazon Ember" w:hAnsi="Amazon Ember"/>
+          <w:b/>
+          <w:bCs/>
+          <w:color w:val="16191F"/>
+          <w:sz w:val="24"/>
+          <w:szCs w:val="24"/>
+          <w:shd w:val="clear" w:color="auto" w:fill="FFFFFF"/>
+        </w:rPr>
+      </w:pPr>
+    </w:p>
+    <w:p>
+      <w:pPr>
+        <w:jc w:val="both"/>
+        <w:rPr>
+          <w:rFonts w:ascii="Amazon Ember" w:hAnsi="Amazon Ember"/>
+          <w:b/>
+          <w:bCs/>
+          <w:color w:val="16191F"/>
+          <w:sz w:val="24"/>
+          <w:szCs w:val="24"/>
+          <w:shd w:val="clear" w:color="auto" w:fill="FFFFFF"/>
+        </w:rPr>
+      </w:pPr>
+    </w:p>
+    <w:p>
+      <w:pPr>
+        <w:jc w:val="both"/>
+        <w:rPr>
+          <w:rFonts w:ascii="Amazon Ember" w:hAnsi="Amazon Ember"/>
+          <w:b/>
+          <w:bCs/>
+          <w:color w:val="16191F"/>
+          <w:sz w:val="24"/>
+          <w:szCs w:val="24"/>
+          <w:shd w:val="clear" w:color="auto" w:fill="FFFFFF"/>
+        </w:rPr>
+      </w:pPr>
       <w:r>
         <w:rPr>
           <w:b/>
@@ -4508,19 +5033,20 @@
           <w:sz w:val="24"/>
           <w:szCs w:val="24"/>
         </w:rPr>
+        <w:lastRenderedPageBreak/>
         <mc:AlternateContent>
           <mc:Choice Requires="wps">
             <w:drawing>
-              <wp:anchor distT="0" distB="0" distL="114300" distR="114300" simplePos="0" relativeHeight="251671552" behindDoc="0" locked="0" layoutInCell="1" allowOverlap="1" wp14:anchorId="2196F833" wp14:editId="33C16E9F">
+              <wp:anchor distT="0" distB="0" distL="114300" distR="114300" simplePos="0" relativeHeight="251671552" behindDoc="0" locked="0" layoutInCell="1" allowOverlap="1" wp14:anchorId="2196F833" wp14:editId="4D432F25">
                 <wp:simplePos x="0" y="0"/>
                 <wp:positionH relativeFrom="margin">
-                  <wp:posOffset>-82607</wp:posOffset>
+                  <wp:posOffset>-97326</wp:posOffset>
                 </wp:positionH>
                 <wp:positionV relativeFrom="paragraph">
-                  <wp:posOffset>2211416</wp:posOffset>
+                  <wp:posOffset>315413</wp:posOffset>
                 </wp:positionV>
-                <wp:extent cx="5552902" cy="997528"/>
-                <wp:effectExtent l="0" t="0" r="10160" b="12700"/>
+                <wp:extent cx="6391747" cy="997528"/>
+                <wp:effectExtent l="0" t="0" r="28575" b="12700"/>
                 <wp:wrapNone/>
                 <wp:docPr id="12" name="Rectángulo: esquinas redondeadas 12"/>
                 <wp:cNvGraphicFramePr/>
@@ -4531,7 +5057,7 @@
                       <wps:spPr>
                         <a:xfrm>
                           <a:off x="0" y="0"/>
-                          <a:ext cx="5552902" cy="997528"/>
+                          <a:ext cx="6391747" cy="997528"/>
                         </a:xfrm>
                         <a:prstGeom prst="roundRect">
                           <a:avLst/>
@@ -4574,7 +5100,7 @@
           </mc:Choice>
           <mc:Fallback>
             <w:pict>
-              <v:roundrect w14:anchorId="0F83DA1C" id="Rectángulo: esquinas redondeadas 12" o:spid="_x0000_s1026" style="position:absolute;margin-left:-6.5pt;margin-top:174.15pt;width:437.25pt;height:78.55pt;z-index:251671552;visibility:visible;mso-wrap-style:square;mso-width-percent:0;mso-height-percent:0;mso-wrap-distance-left:9pt;mso-wrap-distance-top:0;mso-wrap-distance-right:9pt;mso-wrap-distance-bottom:0;mso-position-horizontal:absolute;mso-position-horizontal-relative:margin;mso-position-vertical:absolute;mso-position-vertical-relative:text;mso-width-percent:0;mso-height-percent:0;mso-width-relative:margin;mso-height-relative:margin;v-text-anchor:middle" arcsize="10923f" o:gfxdata="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" filled="f" strokecolor="#1f3763 [1604]" strokeweight="1pt">
+              <v:roundrect w14:anchorId="0608B2A9" id="Rectángulo: esquinas redondeadas 12" o:spid="_x0000_s1026" style="position:absolute;margin-left:-7.65pt;margin-top:24.85pt;width:503.3pt;height:78.55pt;z-index:251671552;visibility:visible;mso-wrap-style:square;mso-width-percent:0;mso-height-percent:0;mso-wrap-distance-left:9pt;mso-wrap-distance-top:0;mso-wrap-distance-right:9pt;mso-wrap-distance-bottom:0;mso-position-horizontal:absolute;mso-position-horizontal-relative:margin;mso-position-vertical:absolute;mso-position-vertical-relative:text;mso-width-percent:0;mso-height-percent:0;mso-width-relative:margin;mso-height-relative:margin;v-text-anchor:middle" arcsize="10923f" o:gfxdata="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" filled="f" strokecolor="#1f3763 [1604]" strokeweight="1pt">
                 <v:stroke joinstyle="miter"/>
                 <w10:wrap anchorx="margin"/>
               </v:roundrect>
@@ -4585,6 +5111,20 @@
     </w:p>
     <w:p>
       <w:pPr>
+        <w:jc w:val="both"/>
+        <w:rPr>
+          <w:rFonts w:ascii="Amazon Ember" w:hAnsi="Amazon Ember"/>
+          <w:b/>
+          <w:bCs/>
+          <w:color w:val="16191F"/>
+          <w:sz w:val="24"/>
+          <w:szCs w:val="24"/>
+          <w:shd w:val="clear" w:color="auto" w:fill="FFFFFF"/>
+        </w:rPr>
+      </w:pPr>
+    </w:p>
+    <w:p>
+      <w:pPr>
         <w:spacing w:after="0" w:line="240" w:lineRule="auto"/>
         <w:rPr>
           <w:rFonts w:ascii="Amazon Ember" w:eastAsia="Times New Roman" w:hAnsi="Amazon Ember" w:cs="Times New Roman"/>
@@ -4803,18 +5343,7 @@
           <w:szCs w:val="24"/>
           <w:shd w:val="clear" w:color="auto" w:fill="FFFFFF"/>
         </w:rPr>
-        <w:t xml:space="preserve"> consistentes, para un elemento con un tamaño de hasta 4 KB. Dos unidades de solicitud de lectura representan una lectura transaccional respecto a los elementos de hasta 4 KB. Para leer un elemento mayor que 4 KB, DynamoDB necesita unidades de solicitud de lectura adicionales. El número total de unidades de solicitud de lectura necesarias depende del tamaño del elemento y de si se desea utilizar lecturas consistentes finales o de consistencia alta. Por ejemplo, si el tamaño de elemento es de 8 KB, se necesitan 2 unidades de solicitud de lectura para </w:t>
-      </w:r>
-      <w:r>
-        <w:rPr>
-          <w:rFonts w:ascii="Amazon Ember" w:hAnsi="Amazon Ember"/>
-          <w:color w:val="16191F"/>
-          <w:sz w:val="24"/>
-          <w:szCs w:val="24"/>
-          <w:shd w:val="clear" w:color="auto" w:fill="FFFFFF"/>
-        </w:rPr>
-        <w:lastRenderedPageBreak/>
-        <w:t>sostener una lectura de consistencia alta, 1 unidad de solicitud de lectura si opta por las lecturas consistentes finales o 4 unidades de solicitud de lectura para una solicitud de lectura transaccional.</w:t>
+        <w:t xml:space="preserve"> consistentes, para un elemento con un tamaño de hasta 4 KB. Dos unidades de solicitud de lectura representan una lectura transaccional respecto a los elementos de hasta 4 KB. Para leer un elemento mayor que 4 KB, DynamoDB necesita unidades de solicitud de lectura adicionales. El número total de unidades de solicitud de lectura necesarias depende del tamaño del elemento y de si se desea utilizar lecturas consistentes finales o de consistencia alta. Por ejemplo, si el tamaño de elemento es de 8 KB, se necesitan 2 unidades de solicitud de lectura para sostener una lectura de consistencia alta, 1 unidad de solicitud de lectura si opta por las lecturas consistentes finales o 4 unidades de solicitud de lectura para una solicitud de lectura transaccional.</w:t>
       </w:r>
     </w:p>
     <w:p>
@@ -4909,7 +5438,18 @@
           <w:szCs w:val="24"/>
           <w:shd w:val="clear" w:color="auto" w:fill="FFFFFF"/>
         </w:rPr>
-        <w:t xml:space="preserve">Si elige el modo aprovisionado, usted especifica el número de lecturas y escrituras por segundo que necesita para su aplicación. Puede utilizar el escalado automático para ajustar automáticamente la capacidad aprovisionada de la tabla en respuesta a los patrones de tráfico. </w:t>
+        <w:t xml:space="preserve">Si elige el modo aprovisionado, usted especifica el número de lecturas y escrituras por segundo que necesita para su aplicación. Puede utilizar el escalado automático para ajustar automáticamente la </w:t>
+      </w:r>
+      <w:r>
+        <w:rPr>
+          <w:rFonts w:ascii="Amazon Ember" w:hAnsi="Amazon Ember"/>
+          <w:color w:val="16191F"/>
+          <w:sz w:val="24"/>
+          <w:szCs w:val="24"/>
+          <w:shd w:val="clear" w:color="auto" w:fill="FFFFFF"/>
+        </w:rPr>
+        <w:lastRenderedPageBreak/>
+        <w:t xml:space="preserve">capacidad aprovisionada de la tabla en respuesta a los patrones de tráfico. </w:t>
       </w:r>
       <w:r>
         <w:rPr>
@@ -5089,18 +5629,7 @@
           <w:szCs w:val="24"/>
           <w:shd w:val="clear" w:color="auto" w:fill="FFFFFF"/>
         </w:rPr>
-        <w:t xml:space="preserve"> equivale a una lectura de consistencia alta por segundo, o bien a dos lecturas eventualmente consistentes por segundo, para un elemento con un tamaño de hasta 4 KB. Las solicitudes de lectura transaccionales requieren dos unidades de capacidad de lectura por segundo respecto a los elementos de hasta 4 KB. Para leer un elemento mayor que 4 KB, DynamoDB tiene que consumir unidades de capacidad de lectura adicionales. El número total de unidades de capacidad de lectura necesarias depende del </w:t>
-      </w:r>
-      <w:r>
-        <w:rPr>
-          <w:rFonts w:ascii="Amazon Ember" w:hAnsi="Amazon Ember"/>
-          <w:color w:val="16191F"/>
-          <w:sz w:val="24"/>
-          <w:szCs w:val="24"/>
-          <w:shd w:val="clear" w:color="auto" w:fill="FFFFFF"/>
-        </w:rPr>
-        <w:lastRenderedPageBreak/>
-        <w:t>tamaño del elemento y de si se desea utilizar lecturas consistentes finales o de consistencia alta. Por ejemplo, si el tamaño de elemento es de 8 KB, se necesitan 2 unidades de capacidad de lectura para sostener una lectura de consistencia alta por segundo, 1 unidad de capacidad de lectura si opta por las lecturas consistentes finales o 4 unidades de capacidad de lectura para una solicitud de lectura transaccional</w:t>
+        <w:t> equivale a una lectura de consistencia alta por segundo, o bien a dos lecturas eventualmente consistentes por segundo, para un elemento con un tamaño de hasta 4 KB. Las solicitudes de lectura transaccionales requieren dos unidades de capacidad de lectura por segundo respecto a los elementos de hasta 4 KB. Para leer un elemento mayor que 4 KB, DynamoDB tiene que consumir unidades de capacidad de lectura adicionales. El número total de unidades de capacidad de lectura necesarias depende del tamaño del elemento y de si se desea utilizar lecturas consistentes finales o de consistencia alta. Por ejemplo, si el tamaño de elemento es de 8 KB, se necesitan 2 unidades de capacidad de lectura para sostener una lectura de consistencia alta por segundo, 1 unidad de capacidad de lectura si opta por las lecturas consistentes finales o 4 unidades de capacidad de lectura para una solicitud de lectura transaccional</w:t>
       </w:r>
     </w:p>
     <w:p>
@@ -5178,7 +5707,7 @@
     </w:p>
     <w:p>
       <w:pPr>
-        <w:jc w:val="both"/>
+        <w:jc w:val="center"/>
         <w:rPr>
           <w:rFonts w:ascii="ArialUnicodeMS" w:hAnsi="ArialUnicodeMS"/>
           <w:color w:val="004B91"/>
@@ -5246,7 +5775,18 @@
           <w:szCs w:val="24"/>
           <w:shd w:val="clear" w:color="auto" w:fill="FFFFFF"/>
         </w:rPr>
-        <w:t> de Amazon DynamoDB proporcionan una solución completamente administrada para implementar una base de datos en varias regiones y multiactiva sin tener que crear ni mantener su propia solución de replicación. Puede especificar las regiones de AWS en las que desea que las tablas estén disponibles y DynamoDB propagará los cambios de datos en curso a todas ellas.</w:t>
+        <w:t xml:space="preserve"> de Amazon DynamoDB proporcionan una solución completamente administrada para implementar una base de datos en varias regiones y multiactiva sin tener que crear ni mantener su propia solución de replicación. Puede especificar las regiones de AWS en las </w:t>
+      </w:r>
+      <w:r>
+        <w:rPr>
+          <w:rFonts w:ascii="Amazon Ember" w:hAnsi="Amazon Ember"/>
+          <w:color w:val="16191F"/>
+          <w:sz w:val="24"/>
+          <w:szCs w:val="24"/>
+          <w:shd w:val="clear" w:color="auto" w:fill="FFFFFF"/>
+        </w:rPr>
+        <w:lastRenderedPageBreak/>
+        <w:t>que desea que las tablas estén disponibles y DynamoDB propagará los cambios de datos en curso a todas ellas.</w:t>
       </w:r>
     </w:p>
     <w:p>
@@ -5282,78 +5822,6 @@
           <w:lang w:val="es-AR" w:eastAsia="es-AR"/>
         </w:rPr>
       </w:pPr>
-    </w:p>
-    <w:p>
-      <w:pPr>
-        <w:jc w:val="both"/>
-        <w:rPr>
-          <w:rFonts w:ascii="Amazon Ember" w:eastAsia="Times New Roman" w:hAnsi="Amazon Ember" w:cs="Times New Roman"/>
-          <w:color w:val="16191F"/>
-          <w:sz w:val="24"/>
-          <w:szCs w:val="24"/>
-          <w:lang w:val="es-AR" w:eastAsia="es-AR"/>
-        </w:rPr>
-      </w:pPr>
-    </w:p>
-    <w:p>
-      <w:pPr>
-        <w:jc w:val="both"/>
-        <w:rPr>
-          <w:rFonts w:ascii="Amazon Ember" w:eastAsia="Times New Roman" w:hAnsi="Amazon Ember" w:cs="Times New Roman"/>
-          <w:color w:val="16191F"/>
-          <w:sz w:val="24"/>
-          <w:szCs w:val="24"/>
-          <w:lang w:val="es-AR" w:eastAsia="es-AR"/>
-        </w:rPr>
-      </w:pPr>
-    </w:p>
-    <w:p>
-      <w:pPr>
-        <w:jc w:val="both"/>
-        <w:rPr>
-          <w:rFonts w:ascii="Amazon Ember" w:eastAsia="Times New Roman" w:hAnsi="Amazon Ember" w:cs="Times New Roman"/>
-          <w:color w:val="16191F"/>
-          <w:sz w:val="24"/>
-          <w:szCs w:val="24"/>
-          <w:lang w:val="es-AR" w:eastAsia="es-AR"/>
-        </w:rPr>
-      </w:pPr>
-    </w:p>
-    <w:p>
-      <w:pPr>
-        <w:jc w:val="both"/>
-        <w:rPr>
-          <w:rFonts w:ascii="Amazon Ember" w:eastAsia="Times New Roman" w:hAnsi="Amazon Ember" w:cs="Times New Roman"/>
-          <w:color w:val="16191F"/>
-          <w:sz w:val="24"/>
-          <w:szCs w:val="24"/>
-          <w:lang w:val="es-AR" w:eastAsia="es-AR"/>
-        </w:rPr>
-      </w:pPr>
-    </w:p>
-    <w:p>
-      <w:pPr>
-        <w:jc w:val="both"/>
-        <w:rPr>
-          <w:rFonts w:ascii="Amazon Ember" w:eastAsia="Times New Roman" w:hAnsi="Amazon Ember" w:cs="Times New Roman"/>
-          <w:color w:val="16191F"/>
-          <w:sz w:val="24"/>
-          <w:szCs w:val="24"/>
-          <w:lang w:val="es-AR" w:eastAsia="es-AR"/>
-        </w:rPr>
-      </w:pPr>
-    </w:p>
-    <w:p>
-      <w:pPr>
-        <w:jc w:val="both"/>
-        <w:rPr>
-          <w:rFonts w:ascii="Amazon Ember" w:eastAsia="Times New Roman" w:hAnsi="Amazon Ember" w:cs="Times New Roman"/>
-          <w:color w:val="16191F"/>
-          <w:sz w:val="24"/>
-          <w:szCs w:val="24"/>
-          <w:lang w:val="es-AR" w:eastAsia="es-AR"/>
-        </w:rPr>
-      </w:pPr>
       <w:r>
         <w:rPr>
           <w:rFonts w:ascii="Amazon Ember" w:eastAsia="Times New Roman" w:hAnsi="Amazon Ember" w:cs="Times New Roman"/>
@@ -5363,15 +5831,14 @@
           <w:szCs w:val="24"/>
           <w:lang w:val="es-AR" w:eastAsia="es-AR"/>
         </w:rPr>
-        <w:lastRenderedPageBreak/>
         <w:drawing>
-          <wp:anchor distT="0" distB="0" distL="114300" distR="114300" simplePos="0" relativeHeight="251673600" behindDoc="0" locked="0" layoutInCell="1" allowOverlap="1" wp14:anchorId="6E5A5782" wp14:editId="311044DD">
+          <wp:anchor distT="0" distB="0" distL="114300" distR="114300" simplePos="0" relativeHeight="251673600" behindDoc="0" locked="0" layoutInCell="1" allowOverlap="1" wp14:anchorId="6E5A5782" wp14:editId="7D33D306">
             <wp:simplePos x="0" y="0"/>
             <wp:positionH relativeFrom="margin">
               <wp:align>center</wp:align>
             </wp:positionH>
             <wp:positionV relativeFrom="paragraph">
-              <wp:posOffset>5099</wp:posOffset>
+              <wp:posOffset>180359</wp:posOffset>
             </wp:positionV>
             <wp:extent cx="4354717" cy="3015393"/>
             <wp:effectExtent l="0" t="0" r="8255" b="0"/>
@@ -5388,7 +5855,7 @@
                     <pic:cNvPicPr/>
                   </pic:nvPicPr>
                   <pic:blipFill>
-                    <a:blip r:embed="rId13">
+                    <a:blip r:embed="rId14">
                       <a:extLst>
                         <a:ext uri="{28A0092B-C50C-407E-A947-70E740481C1C}">
                           <a14:useLocalDpi xmlns:a14="http://schemas.microsoft.com/office/drawing/2010/main" val="0"/>
@@ -5545,18 +6012,6 @@
       <w:pPr>
         <w:jc w:val="both"/>
         <w:rPr>
-          <w:rFonts w:ascii="Amazon Ember" w:eastAsia="Times New Roman" w:hAnsi="Amazon Ember" w:cs="Times New Roman"/>
-          <w:color w:val="16191F"/>
-          <w:sz w:val="24"/>
-          <w:szCs w:val="24"/>
-          <w:lang w:val="es-AR" w:eastAsia="es-AR"/>
-        </w:rPr>
-      </w:pPr>
-    </w:p>
-    <w:p>
-      <w:pPr>
-        <w:jc w:val="both"/>
-        <w:rPr>
           <w:rFonts w:ascii="ArialUnicodeMS" w:hAnsi="ArialUnicodeMS"/>
           <w:color w:val="004B91"/>
           <w:sz w:val="36"/>
@@ -5695,6 +6150,7 @@
           <w:szCs w:val="24"/>
           <w:lang w:val="es-AR" w:eastAsia="es-AR"/>
         </w:rPr>
+        <w:lastRenderedPageBreak/>
         <w:t>DynamoDB admite los patrones de acceso utilizando el rendimiento aprovisionado, siempre y cuando el tráfico que llega a una determinada partición no sea superior a 3000 RCU o 1000 WCU.</w:t>
       </w:r>
     </w:p>
@@ -5728,7 +6184,6 @@
           <w:sz w:val="30"/>
           <w:szCs w:val="30"/>
         </w:rPr>
-        <w:lastRenderedPageBreak/>
         <w:t>Aumento de la capacidad de rendimiento en particiones de tráfico</w:t>
       </w:r>
       <w:r>
@@ -5777,22 +6232,36 @@
           <w:lang w:val="es-AR" w:eastAsia="es-AR"/>
         </w:rPr>
       </w:pPr>
-      <w:r>
-        <w:rPr>
-          <w:rFonts w:ascii="Amazon Ember" w:eastAsia="Times New Roman" w:hAnsi="Amazon Ember" w:cs="Times New Roman"/>
+    </w:p>
+    <w:p>
+      <w:pPr>
+        <w:shd w:val="clear" w:color="auto" w:fill="FFFFFF"/>
+        <w:spacing w:before="240" w:after="240" w:line="360" w:lineRule="atLeast"/>
+        <w:rPr>
+          <w:rFonts w:ascii="Amazon Ember" w:eastAsia="Times New Roman" w:hAnsi="Amazon Ember" w:cs="Times New Roman"/>
+          <w:color w:val="16191F"/>
+          <w:sz w:val="24"/>
+          <w:szCs w:val="24"/>
+          <w:lang w:val="es-AR" w:eastAsia="es-AR"/>
+        </w:rPr>
+      </w:pPr>
+      <w:r>
+        <w:rPr>
+          <w:rFonts w:ascii="Amazon Ember" w:eastAsia="Times New Roman" w:hAnsi="Amazon Ember" w:cs="Times New Roman"/>
+          <w:noProof/>
           <w:color w:val="16191F"/>
           <w:sz w:val="24"/>
           <w:szCs w:val="24"/>
           <w:lang w:val="es-AR" w:eastAsia="es-AR"/>
         </w:rPr>
         <w:drawing>
-          <wp:anchor distT="0" distB="0" distL="114300" distR="114300" simplePos="0" relativeHeight="251674624" behindDoc="0" locked="0" layoutInCell="1" allowOverlap="1" wp14:anchorId="2816F48E" wp14:editId="47C3456A">
+          <wp:anchor distT="0" distB="0" distL="114300" distR="114300" simplePos="0" relativeHeight="251674624" behindDoc="0" locked="0" layoutInCell="1" allowOverlap="1" wp14:anchorId="2816F48E" wp14:editId="77F7962B">
             <wp:simplePos x="0" y="0"/>
             <wp:positionH relativeFrom="margin">
-              <wp:align>right</wp:align>
+              <wp:align>center</wp:align>
             </wp:positionH>
             <wp:positionV relativeFrom="paragraph">
-              <wp:posOffset>1730903</wp:posOffset>
+              <wp:posOffset>0</wp:posOffset>
             </wp:positionV>
             <wp:extent cx="5612130" cy="2176145"/>
             <wp:effectExtent l="0" t="0" r="7620" b="0"/>
@@ -5809,7 +6278,7 @@
                     <pic:cNvPicPr/>
                   </pic:nvPicPr>
                   <pic:blipFill>
-                    <a:blip r:embed="rId14">
+                    <a:blip r:embed="rId15">
                       <a:extLst>
                         <a:ext uri="{28A0092B-C50C-407E-A947-70E740481C1C}">
                           <a14:useLocalDpi xmlns:a14="http://schemas.microsoft.com/office/drawing/2010/main" val="0"/>
@@ -5841,6 +6310,84 @@
           </wp:anchor>
         </w:drawing>
       </w:r>
+    </w:p>
+    <w:p>
+      <w:pPr>
+        <w:shd w:val="clear" w:color="auto" w:fill="FFFFFF"/>
+        <w:spacing w:before="240" w:after="240" w:line="360" w:lineRule="atLeast"/>
+        <w:rPr>
+          <w:rFonts w:ascii="Amazon Ember" w:eastAsia="Times New Roman" w:hAnsi="Amazon Ember" w:cs="Times New Roman"/>
+          <w:color w:val="16191F"/>
+          <w:sz w:val="24"/>
+          <w:szCs w:val="24"/>
+          <w:lang w:val="es-AR" w:eastAsia="es-AR"/>
+        </w:rPr>
+      </w:pPr>
+    </w:p>
+    <w:p>
+      <w:pPr>
+        <w:shd w:val="clear" w:color="auto" w:fill="FFFFFF"/>
+        <w:spacing w:before="240" w:after="240" w:line="360" w:lineRule="atLeast"/>
+        <w:rPr>
+          <w:rFonts w:ascii="Amazon Ember" w:eastAsia="Times New Roman" w:hAnsi="Amazon Ember" w:cs="Times New Roman"/>
+          <w:color w:val="16191F"/>
+          <w:sz w:val="24"/>
+          <w:szCs w:val="24"/>
+          <w:lang w:val="es-AR" w:eastAsia="es-AR"/>
+        </w:rPr>
+      </w:pPr>
+    </w:p>
+    <w:p>
+      <w:pPr>
+        <w:shd w:val="clear" w:color="auto" w:fill="FFFFFF"/>
+        <w:spacing w:before="240" w:after="240" w:line="360" w:lineRule="atLeast"/>
+        <w:rPr>
+          <w:rFonts w:ascii="Amazon Ember" w:eastAsia="Times New Roman" w:hAnsi="Amazon Ember" w:cs="Times New Roman"/>
+          <w:color w:val="16191F"/>
+          <w:sz w:val="24"/>
+          <w:szCs w:val="24"/>
+          <w:lang w:val="es-AR" w:eastAsia="es-AR"/>
+        </w:rPr>
+      </w:pPr>
+    </w:p>
+    <w:p>
+      <w:pPr>
+        <w:shd w:val="clear" w:color="auto" w:fill="FFFFFF"/>
+        <w:spacing w:before="240" w:after="240" w:line="360" w:lineRule="atLeast"/>
+        <w:rPr>
+          <w:rFonts w:ascii="Amazon Ember" w:eastAsia="Times New Roman" w:hAnsi="Amazon Ember" w:cs="Times New Roman"/>
+          <w:color w:val="16191F"/>
+          <w:sz w:val="24"/>
+          <w:szCs w:val="24"/>
+          <w:lang w:val="es-AR" w:eastAsia="es-AR"/>
+        </w:rPr>
+      </w:pPr>
+    </w:p>
+    <w:p>
+      <w:pPr>
+        <w:shd w:val="clear" w:color="auto" w:fill="FFFFFF"/>
+        <w:spacing w:before="240" w:after="240" w:line="360" w:lineRule="atLeast"/>
+        <w:rPr>
+          <w:rFonts w:ascii="Amazon Ember" w:eastAsia="Times New Roman" w:hAnsi="Amazon Ember" w:cs="Times New Roman"/>
+          <w:color w:val="16191F"/>
+          <w:sz w:val="24"/>
+          <w:szCs w:val="24"/>
+          <w:lang w:val="es-AR" w:eastAsia="es-AR"/>
+        </w:rPr>
+      </w:pPr>
+    </w:p>
+    <w:p>
+      <w:pPr>
+        <w:shd w:val="clear" w:color="auto" w:fill="FFFFFF"/>
+        <w:spacing w:before="240" w:after="240" w:line="360" w:lineRule="atLeast"/>
+        <w:rPr>
+          <w:rFonts w:ascii="Amazon Ember" w:eastAsia="Times New Roman" w:hAnsi="Amazon Ember" w:cs="Times New Roman"/>
+          <w:color w:val="16191F"/>
+          <w:sz w:val="24"/>
+          <w:szCs w:val="24"/>
+          <w:lang w:val="es-AR" w:eastAsia="es-AR"/>
+        </w:rPr>
+      </w:pPr>
       <w:r>
         <w:rPr>
           <w:rFonts w:ascii="Amazon Ember" w:eastAsia="Times New Roman" w:hAnsi="Amazon Ember" w:cs="Times New Roman"/>
@@ -5901,7 +6448,15 @@
           <w:rFonts w:ascii="Amazon Ember" w:hAnsi="Amazon Ember"/>
           <w:color w:val="16191F"/>
         </w:rPr>
-        <w:t>Si su aplicación dirige un tráfico alto hacia uno o dos elementos de forma desproporcionada, la capacidad de adaptación volverá a equilibrar sus particiones de manera que los elementos con acceso frecuente no residan en la misma partición. Este aislamiento de los elementos de acceso frecuente reduce la probabilidad de que se solicite la limitación controlada debida a que la carga de trabajo supere la cuota de rendimiento de una única partición.</w:t>
+        <w:t xml:space="preserve">Si su aplicación dirige un tráfico alto hacia uno o dos elementos de forma desproporcionada, la capacidad de adaptación volverá a equilibrar sus particiones de manera que los elementos con </w:t>
+      </w:r>
+      <w:r>
+        <w:rPr>
+          <w:rFonts w:ascii="Amazon Ember" w:hAnsi="Amazon Ember"/>
+          <w:color w:val="16191F"/>
+        </w:rPr>
+        <w:lastRenderedPageBreak/>
+        <w:t>acceso frecuente no residan en la misma partición. Este aislamiento de los elementos de acceso frecuente reduce la probabilidad de que se solicite la limitación controlada debida a que la carga de trabajo supere la cuota de rendimiento de una única partición.</w:t>
       </w:r>
     </w:p>
     <w:p>
@@ -5921,7 +6476,6 @@
           <w:rFonts w:ascii="Amazon Ember" w:hAnsi="Amazon Ember"/>
           <w:color w:val="16191F"/>
         </w:rPr>
-        <w:lastRenderedPageBreak/>
         <w:t xml:space="preserve">Si la aplicación genera habitualmente gran intensidad de tráfico dirigido a un solo elemento, la capacidad de adaptación puede reequilibrar los datos, de tal forma que una partición solo contenga ese elemento al que se accede con frecuencia. En este caso, DynamoDB puede proporcionar rendimiento hasta el máximo de la partición de 3000 RCU o 1000 WCU a la clave principal de ese elemento único. </w:t>
       </w:r>
       <w:r>
@@ -5955,16 +6509,16 @@
         <mc:AlternateContent>
           <mc:Choice Requires="wps">
             <w:drawing>
-              <wp:anchor distT="0" distB="0" distL="114300" distR="114300" simplePos="0" relativeHeight="251676672" behindDoc="0" locked="0" layoutInCell="1" allowOverlap="1" wp14:anchorId="6047FD79" wp14:editId="3978CE0A">
+              <wp:anchor distT="0" distB="0" distL="114300" distR="114300" simplePos="0" relativeHeight="251676672" behindDoc="0" locked="0" layoutInCell="1" allowOverlap="1" wp14:anchorId="6047FD79" wp14:editId="4C8082A4">
                 <wp:simplePos x="0" y="0"/>
                 <wp:positionH relativeFrom="margin">
-                  <wp:align>right</wp:align>
+                  <wp:posOffset>-133539</wp:posOffset>
                 </wp:positionH>
                 <wp:positionV relativeFrom="paragraph">
-                  <wp:posOffset>317142</wp:posOffset>
+                  <wp:posOffset>235390</wp:posOffset>
                 </wp:positionV>
-                <wp:extent cx="5712737" cy="1104120"/>
-                <wp:effectExtent l="0" t="0" r="21590" b="20320"/>
+                <wp:extent cx="5993394" cy="1104120"/>
+                <wp:effectExtent l="0" t="0" r="26670" b="20320"/>
                 <wp:wrapNone/>
                 <wp:docPr id="16" name="Rectángulo: esquinas redondeadas 16"/>
                 <wp:cNvGraphicFramePr/>
@@ -5975,7 +6529,7 @@
                       <wps:spPr>
                         <a:xfrm>
                           <a:off x="0" y="0"/>
-                          <a:ext cx="5712737" cy="1104120"/>
+                          <a:ext cx="5993394" cy="1104120"/>
                         </a:xfrm>
                         <a:prstGeom prst="roundRect">
                           <a:avLst/>
@@ -6018,7 +6572,7 @@
           </mc:Choice>
           <mc:Fallback>
             <w:pict>
-              <v:roundrect w14:anchorId="10B289B5" id="Rectángulo: esquinas redondeadas 16" o:spid="_x0000_s1026" style="position:absolute;margin-left:398.6pt;margin-top:24.95pt;width:449.8pt;height:86.95pt;z-index:251676672;visibility:visible;mso-wrap-style:square;mso-width-percent:0;mso-height-percent:0;mso-wrap-distance-left:9pt;mso-wrap-distance-top:0;mso-wrap-distance-right:9pt;mso-wrap-distance-bottom:0;mso-position-horizontal:right;mso-position-horizontal-relative:margin;mso-position-vertical:absolute;mso-position-vertical-relative:text;mso-width-percent:0;mso-height-percent:0;mso-width-relative:margin;mso-height-relative:margin;v-text-anchor:middle" arcsize="10923f" o:gfxdata="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" filled="f" strokecolor="#1f3763 [1604]" strokeweight="1pt">
+              <v:roundrect w14:anchorId="02E04C4C" id="Rectángulo: esquinas redondeadas 16" o:spid="_x0000_s1026" style="position:absolute;margin-left:-10.5pt;margin-top:18.55pt;width:471.9pt;height:86.95pt;z-index:251676672;visibility:visible;mso-wrap-style:square;mso-width-percent:0;mso-height-percent:0;mso-wrap-distance-left:9pt;mso-wrap-distance-top:0;mso-wrap-distance-right:9pt;mso-wrap-distance-bottom:0;mso-position-horizontal:absolute;mso-position-horizontal-relative:margin;mso-position-vertical:absolute;mso-position-vertical-relative:text;mso-width-percent:0;mso-height-percent:0;mso-width-relative:margin;mso-height-relative:margin;v-text-anchor:middle" arcsize="10923f" o:gfxdata="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" filled="f" strokecolor="#1f3763 [1604]" strokeweight="1pt">
                 <v:stroke joinstyle="miter"/>
                 <w10:wrap anchorx="margin"/>
               </v:roundrect>
@@ -6079,17 +6633,8 @@
           <w:rFonts w:ascii="Amazon Ember" w:hAnsi="Amazon Ember"/>
           <w:color w:val="16191F"/>
         </w:rPr>
-        <w:t xml:space="preserve">DynamoDB </w:t>
-      </w:r>
-      <w:proofErr w:type="spellStart"/>
-      <w:r>
-        <w:rPr>
-          <w:rFonts w:ascii="Amazon Ember" w:hAnsi="Amazon Ember"/>
-          <w:color w:val="16191F"/>
-        </w:rPr>
-        <w:t>Streams</w:t>
-      </w:r>
-      <w:proofErr w:type="spellEnd"/>
+        <w:t>DynamoDB Streams</w:t>
+      </w:r>
       <w:r>
         <w:rPr>
           <w:rFonts w:ascii="Amazon Ember" w:hAnsi="Amazon Ember"/>
@@ -6124,7 +6669,7 @@
     </w:p>
     <w:sectPr>
       <w:pgSz w:w="12240" w:h="15840"/>
-      <w:pgMar w:top="1417" w:right="1701" w:bottom="1417" w:left="1701" w:header="708" w:footer="708" w:gutter="0"/>
+      <w:pgMar w:top="1440" w:right="1080" w:bottom="1440" w:left="1080" w:header="708" w:footer="708" w:gutter="0"/>
       <w:cols w:space="708"/>
       <w:docGrid w:linePitch="360"/>
     </w:sectPr>

</xml_diff>

<commit_message>
cambios en dynamo db
</commit_message>
<xml_diff>
--- a/Documentos/Dynamo DB & RDS.docx
+++ b/Documentos/Dynamo DB & RDS.docx
@@ -154,7 +154,23 @@
           <w:rFonts w:ascii="Amazon Ember" w:hAnsi="Amazon Ember"/>
           <w:color w:val="16191F"/>
         </w:rPr>
-        <w:t>Puede utilizar los productos de base de: MySQL, MariaDB, PostgreSQL, Oracle, Microsoft SQL Server</w:t>
+        <w:t xml:space="preserve">Puede utilizar los productos de base de: MySQL, </w:t>
+      </w:r>
+      <w:proofErr w:type="spellStart"/>
+      <w:r>
+        <w:rPr>
+          <w:rFonts w:ascii="Amazon Ember" w:hAnsi="Amazon Ember"/>
+          <w:color w:val="16191F"/>
+        </w:rPr>
+        <w:t>MariaDB</w:t>
+      </w:r>
+      <w:proofErr w:type="spellEnd"/>
+      <w:r>
+        <w:rPr>
+          <w:rFonts w:ascii="Amazon Ember" w:hAnsi="Amazon Ember"/>
+          <w:color w:val="16191F"/>
+        </w:rPr>
+        <w:t>, PostgreSQL, Oracle, Microsoft SQL Server</w:t>
       </w:r>
       <w:r>
         <w:rPr>
@@ -1126,7 +1142,29 @@
           <w:szCs w:val="24"/>
           <w:lang w:val="es-AR" w:eastAsia="es-AR"/>
         </w:rPr>
-        <w:t>Aurora incluye un subsistema de almacenamiento de alto rendimiento. Sus motores de base de datos compatibles con MySQL y PostgreSQL están personalizados para aprovechar su almacenamiento de rápida distribución. El almacenamiento subyacente crece automáticamente en función de las necesidades. Un volumen de clúster de Aurora puede aumentar hasta un tamaño máximo de 128 tebibytes (TiB). Aurora también automatiza y estandariza la agrupación en clústeres y la reproducción de base de datos, que suelen ser algunos de los aspectos más problemáticos de la configuración y administración de las bases de datos.</w:t>
+        <w:t>Aurora incluye un subsistema de almacenamiento de alto rendimiento. Sus motores de base de datos compatibles con MySQL y PostgreSQL están personalizados para aprovechar su almacenamiento de rápida distribución. El almacenamiento subyacente crece automáticamente en función de las necesidades. Un volumen de clúster de Aurora puede aumentar hasta un tamaño máximo de 128 tebibytes (</w:t>
+      </w:r>
+      <w:proofErr w:type="spellStart"/>
+      <w:r>
+        <w:rPr>
+          <w:rFonts w:ascii="Amazon Ember" w:eastAsia="Times New Roman" w:hAnsi="Amazon Ember" w:cs="Times New Roman"/>
+          <w:color w:val="16191F"/>
+          <w:sz w:val="24"/>
+          <w:szCs w:val="24"/>
+          <w:lang w:val="es-AR" w:eastAsia="es-AR"/>
+        </w:rPr>
+        <w:t>TiB</w:t>
+      </w:r>
+      <w:proofErr w:type="spellEnd"/>
+      <w:r>
+        <w:rPr>
+          <w:rFonts w:ascii="Amazon Ember" w:eastAsia="Times New Roman" w:hAnsi="Amazon Ember" w:cs="Times New Roman"/>
+          <w:color w:val="16191F"/>
+          <w:sz w:val="24"/>
+          <w:szCs w:val="24"/>
+          <w:lang w:val="es-AR" w:eastAsia="es-AR"/>
+        </w:rPr>
+        <w:t>). Aurora también automatiza y estandariza la agrupación en clústeres y la reproducción de base de datos, que suelen ser algunos de los aspectos más problemáticos de la configuración y administración de las bases de datos.</w:t>
       </w:r>
     </w:p>
     <w:p>
@@ -1224,7 +1262,33 @@
           <w:szCs w:val="24"/>
           <w:lang w:val="es-AR" w:eastAsia="es-AR"/>
         </w:rPr>
-        <w:t xml:space="preserve"> pero es mas eficiente</w:t>
+        <w:t xml:space="preserve"> pero es </w:t>
+      </w:r>
+      <w:proofErr w:type="spellStart"/>
+      <w:r>
+        <w:rPr>
+          <w:rFonts w:ascii="Amazon Ember" w:eastAsia="Times New Roman" w:hAnsi="Amazon Ember" w:cs="Times New Roman"/>
+          <w:b/>
+          <w:bCs/>
+          <w:color w:val="16191F"/>
+          <w:sz w:val="24"/>
+          <w:szCs w:val="24"/>
+          <w:lang w:val="es-AR" w:eastAsia="es-AR"/>
+        </w:rPr>
+        <w:t>mas</w:t>
+      </w:r>
+      <w:proofErr w:type="spellEnd"/>
+      <w:r>
+        <w:rPr>
+          <w:rFonts w:ascii="Amazon Ember" w:eastAsia="Times New Roman" w:hAnsi="Amazon Ember" w:cs="Times New Roman"/>
+          <w:b/>
+          <w:bCs/>
+          <w:color w:val="16191F"/>
+          <w:sz w:val="24"/>
+          <w:szCs w:val="24"/>
+          <w:lang w:val="es-AR" w:eastAsia="es-AR"/>
+        </w:rPr>
+        <w:t xml:space="preserve"> eficiente</w:t>
       </w:r>
     </w:p>
     <w:p>
@@ -1248,7 +1312,29 @@
           <w:szCs w:val="24"/>
           <w:lang w:val="es-AR" w:eastAsia="es-AR"/>
         </w:rPr>
-        <w:t xml:space="preserve">Aurora mejora el rendimiento de MySQL por 5x y el de Postgresql por 3x. </w:t>
+        <w:t xml:space="preserve">Aurora mejora el rendimiento de MySQL por 5x y el de </w:t>
+      </w:r>
+      <w:proofErr w:type="spellStart"/>
+      <w:r>
+        <w:rPr>
+          <w:rFonts w:ascii="Amazon Ember" w:eastAsia="Times New Roman" w:hAnsi="Amazon Ember" w:cs="Times New Roman"/>
+          <w:color w:val="16191F"/>
+          <w:sz w:val="24"/>
+          <w:szCs w:val="24"/>
+          <w:lang w:val="es-AR" w:eastAsia="es-AR"/>
+        </w:rPr>
+        <w:t>Postgresql</w:t>
+      </w:r>
+      <w:proofErr w:type="spellEnd"/>
+      <w:r>
+        <w:rPr>
+          <w:rFonts w:ascii="Amazon Ember" w:eastAsia="Times New Roman" w:hAnsi="Amazon Ember" w:cs="Times New Roman"/>
+          <w:color w:val="16191F"/>
+          <w:sz w:val="24"/>
+          <w:szCs w:val="24"/>
+          <w:lang w:val="es-AR" w:eastAsia="es-AR"/>
+        </w:rPr>
+        <w:t xml:space="preserve"> por 3x. </w:t>
       </w:r>
     </w:p>
     <w:p>
@@ -1812,7 +1898,29 @@
           <w:szCs w:val="24"/>
           <w:shd w:val="clear" w:color="auto" w:fill="FFFFFF"/>
         </w:rPr>
-        <w:t>Solo se puede tener una sola AZ como “failover”</w:t>
+        <w:t>Solo se puede tener una sola AZ como “</w:t>
+      </w:r>
+      <w:proofErr w:type="spellStart"/>
+      <w:r>
+        <w:rPr>
+          <w:rFonts w:ascii="Amazon Ember" w:hAnsi="Amazon Ember"/>
+          <w:color w:val="16191F"/>
+          <w:sz w:val="24"/>
+          <w:szCs w:val="24"/>
+          <w:shd w:val="clear" w:color="auto" w:fill="FFFFFF"/>
+        </w:rPr>
+        <w:t>failover</w:t>
+      </w:r>
+      <w:proofErr w:type="spellEnd"/>
+      <w:r>
+        <w:rPr>
+          <w:rFonts w:ascii="Amazon Ember" w:hAnsi="Amazon Ember"/>
+          <w:color w:val="16191F"/>
+          <w:sz w:val="24"/>
+          <w:szCs w:val="24"/>
+          <w:shd w:val="clear" w:color="auto" w:fill="FFFFFF"/>
+        </w:rPr>
+        <w:t>”</w:t>
       </w:r>
     </w:p>
     <w:p>
@@ -1904,7 +2012,29 @@
           <w:szCs w:val="24"/>
           <w:shd w:val="clear" w:color="auto" w:fill="FFFFFF"/>
         </w:rPr>
-        <w:t>Los datos son escritos y leidos en la base de datos principal</w:t>
+        <w:t xml:space="preserve">Los datos son escritos y </w:t>
+      </w:r>
+      <w:proofErr w:type="spellStart"/>
+      <w:r>
+        <w:rPr>
+          <w:rFonts w:ascii="Amazon Ember" w:hAnsi="Amazon Ember"/>
+          <w:color w:val="16191F"/>
+          <w:sz w:val="24"/>
+          <w:szCs w:val="24"/>
+          <w:shd w:val="clear" w:color="auto" w:fill="FFFFFF"/>
+        </w:rPr>
+        <w:t>leidos</w:t>
+      </w:r>
+      <w:proofErr w:type="spellEnd"/>
+      <w:r>
+        <w:rPr>
+          <w:rFonts w:ascii="Amazon Ember" w:hAnsi="Amazon Ember"/>
+          <w:color w:val="16191F"/>
+          <w:sz w:val="24"/>
+          <w:szCs w:val="24"/>
+          <w:shd w:val="clear" w:color="auto" w:fill="FFFFFF"/>
+        </w:rPr>
+        <w:t xml:space="preserve"> en la base de datos principal</w:t>
       </w:r>
     </w:p>
     <w:p>
@@ -2371,7 +2501,25 @@
           <w:sz w:val="24"/>
           <w:szCs w:val="24"/>
         </w:rPr>
-        <w:t>Base de datos distribuida y “serverless”</w:t>
+        <w:t>Base de datos distribuida y “</w:t>
+      </w:r>
+      <w:proofErr w:type="spellStart"/>
+      <w:r>
+        <w:rPr>
+          <w:rFonts w:ascii="Amazon Ember" w:hAnsi="Amazon Ember"/>
+          <w:sz w:val="24"/>
+          <w:szCs w:val="24"/>
+        </w:rPr>
+        <w:t>serverless</w:t>
+      </w:r>
+      <w:proofErr w:type="spellEnd"/>
+      <w:r>
+        <w:rPr>
+          <w:rFonts w:ascii="Amazon Ember" w:hAnsi="Amazon Ember"/>
+          <w:sz w:val="24"/>
+          <w:szCs w:val="24"/>
+        </w:rPr>
+        <w:t>”</w:t>
       </w:r>
     </w:p>
     <w:p>
@@ -2441,8 +2589,64 @@
           <w:sz w:val="24"/>
           <w:szCs w:val="24"/>
         </w:rPr>
-        <w:t>Latencia de milisegundos de 1 dígito – low latency retrieval</w:t>
-      </w:r>
+        <w:t xml:space="preserve">Latencia de milisegundos de 1 dígito – </w:t>
+      </w:r>
+      <w:proofErr w:type="spellStart"/>
+      <w:r>
+        <w:rPr>
+          <w:rFonts w:ascii="Amazon Ember" w:hAnsi="Amazon Ember"/>
+          <w:b/>
+          <w:bCs/>
+          <w:sz w:val="24"/>
+          <w:szCs w:val="24"/>
+        </w:rPr>
+        <w:t>low</w:t>
+      </w:r>
+      <w:proofErr w:type="spellEnd"/>
+      <w:r>
+        <w:rPr>
+          <w:rFonts w:ascii="Amazon Ember" w:hAnsi="Amazon Ember"/>
+          <w:b/>
+          <w:bCs/>
+          <w:sz w:val="24"/>
+          <w:szCs w:val="24"/>
+        </w:rPr>
+        <w:t xml:space="preserve"> </w:t>
+      </w:r>
+      <w:proofErr w:type="spellStart"/>
+      <w:r>
+        <w:rPr>
+          <w:rFonts w:ascii="Amazon Ember" w:hAnsi="Amazon Ember"/>
+          <w:b/>
+          <w:bCs/>
+          <w:sz w:val="24"/>
+          <w:szCs w:val="24"/>
+        </w:rPr>
+        <w:t>latency</w:t>
+      </w:r>
+      <w:proofErr w:type="spellEnd"/>
+      <w:r>
+        <w:rPr>
+          <w:rFonts w:ascii="Amazon Ember" w:hAnsi="Amazon Ember"/>
+          <w:b/>
+          <w:bCs/>
+          <w:sz w:val="24"/>
+          <w:szCs w:val="24"/>
+        </w:rPr>
+        <w:t xml:space="preserve"> </w:t>
+      </w:r>
+      <w:proofErr w:type="spellStart"/>
+      <w:r>
+        <w:rPr>
+          <w:rFonts w:ascii="Amazon Ember" w:hAnsi="Amazon Ember"/>
+          <w:b/>
+          <w:bCs/>
+          <w:sz w:val="24"/>
+          <w:szCs w:val="24"/>
+        </w:rPr>
+        <w:t>retrieval</w:t>
+      </w:r>
+      <w:proofErr w:type="spellEnd"/>
     </w:p>
     <w:p>
       <w:pPr>
@@ -2485,6 +2689,7 @@
       </w:pPr>
       <w:r>
         <w:rPr>
+          <w:noProof/>
           <w:sz w:val="24"/>
           <w:szCs w:val="24"/>
         </w:rPr>
@@ -3201,6 +3406,7 @@
         </w:rPr>
         <w:t> mostrado anteriormente, puede consultar los elementos de datos por </w:t>
       </w:r>
+      <w:proofErr w:type="spellStart"/>
       <w:r>
         <w:rPr>
           <w:rStyle w:val="nfasis"/>
@@ -3212,6 +3418,7 @@
         </w:rPr>
         <w:t>Artist</w:t>
       </w:r>
+      <w:proofErr w:type="spellEnd"/>
       <w:r>
         <w:rPr>
           <w:rFonts w:ascii="Amazon Ember" w:hAnsi="Amazon Ember"/>
@@ -3222,6 +3429,7 @@
         </w:rPr>
         <w:t> (clave de partición) o por </w:t>
       </w:r>
+      <w:proofErr w:type="spellStart"/>
       <w:r>
         <w:rPr>
           <w:rStyle w:val="nfasis"/>
@@ -3233,6 +3441,7 @@
         </w:rPr>
         <w:t>Artist</w:t>
       </w:r>
+      <w:proofErr w:type="spellEnd"/>
       <w:r>
         <w:rPr>
           <w:rFonts w:ascii="Amazon Ember" w:hAnsi="Amazon Ember"/>
@@ -3243,6 +3452,7 @@
         </w:rPr>
         <w:t> y </w:t>
       </w:r>
+      <w:proofErr w:type="spellStart"/>
       <w:r>
         <w:rPr>
           <w:rStyle w:val="nfasis"/>
@@ -3254,6 +3464,7 @@
         </w:rPr>
         <w:t>SongTitle</w:t>
       </w:r>
+      <w:proofErr w:type="spellEnd"/>
       <w:r>
         <w:rPr>
           <w:rFonts w:ascii="Amazon Ember" w:hAnsi="Amazon Ember"/>
@@ -3264,6 +3475,7 @@
         </w:rPr>
         <w:t> (claves de partición y ordenación). ¿Qué sucede si también desea consultar los datos por género musical (</w:t>
       </w:r>
+      <w:proofErr w:type="spellStart"/>
       <w:r>
         <w:rPr>
           <w:rStyle w:val="nfasis"/>
@@ -3275,6 +3487,7 @@
         </w:rPr>
         <w:t>Genre</w:t>
       </w:r>
+      <w:proofErr w:type="spellEnd"/>
       <w:r>
         <w:rPr>
           <w:rFonts w:ascii="Amazon Ember" w:hAnsi="Amazon Ember"/>
@@ -3285,6 +3498,7 @@
         </w:rPr>
         <w:t>) y título de álbum (</w:t>
       </w:r>
+      <w:proofErr w:type="spellStart"/>
       <w:r>
         <w:rPr>
           <w:rStyle w:val="nfasis"/>
@@ -3296,6 +3510,7 @@
         </w:rPr>
         <w:t>AlbumTitle</w:t>
       </w:r>
+      <w:proofErr w:type="spellEnd"/>
       <w:r>
         <w:rPr>
           <w:rFonts w:ascii="Amazon Ember" w:hAnsi="Amazon Ember"/>
@@ -3306,6 +3521,7 @@
         </w:rPr>
         <w:t>)? Para ello, puede crear un índice basado en </w:t>
       </w:r>
+      <w:proofErr w:type="spellStart"/>
       <w:r>
         <w:rPr>
           <w:rStyle w:val="nfasis"/>
@@ -3317,6 +3533,7 @@
         </w:rPr>
         <w:t>Genre</w:t>
       </w:r>
+      <w:proofErr w:type="spellEnd"/>
       <w:r>
         <w:rPr>
           <w:rFonts w:ascii="Amazon Ember" w:hAnsi="Amazon Ember"/>
@@ -3327,6 +3544,7 @@
         </w:rPr>
         <w:t> y </w:t>
       </w:r>
+      <w:proofErr w:type="spellStart"/>
       <w:r>
         <w:rPr>
           <w:rStyle w:val="nfasis"/>
@@ -3338,6 +3556,7 @@
         </w:rPr>
         <w:t>AlbumTitle</w:t>
       </w:r>
+      <w:proofErr w:type="spellEnd"/>
       <w:r>
         <w:rPr>
           <w:rFonts w:ascii="Amazon Ember" w:hAnsi="Amazon Ember"/>
@@ -4205,6 +4424,7 @@
         </w:rPr>
         <w:t>DynamoDB utiliza las lecturas eventualmente consistentes a menos que especifique lo contrario. Las operaciones de lectura (como </w:t>
       </w:r>
+      <w:proofErr w:type="spellStart"/>
       <w:r>
         <w:rPr>
           <w:rFonts w:ascii="Consolas" w:eastAsia="Times New Roman" w:hAnsi="Consolas" w:cs="Courier New"/>
@@ -4216,6 +4436,7 @@
         </w:rPr>
         <w:t>GetItem</w:t>
       </w:r>
+      <w:proofErr w:type="spellEnd"/>
       <w:r>
         <w:rPr>
           <w:rFonts w:ascii="Amazon Ember" w:eastAsia="Times New Roman" w:hAnsi="Amazon Ember" w:cs="Times New Roman"/>
@@ -4226,6 +4447,7 @@
         </w:rPr>
         <w:t>, </w:t>
       </w:r>
+      <w:proofErr w:type="spellStart"/>
       <w:r>
         <w:rPr>
           <w:rFonts w:ascii="Consolas" w:eastAsia="Times New Roman" w:hAnsi="Consolas" w:cs="Courier New"/>
@@ -4245,8 +4467,20 @@
           <w:szCs w:val="24"/>
           <w:lang w:val="es-AR" w:eastAsia="es-AR"/>
         </w:rPr>
-        <w:t>y </w:t>
-      </w:r>
+        <w:t>y</w:t>
+      </w:r>
+      <w:proofErr w:type="spellEnd"/>
+      <w:r>
+        <w:rPr>
+          <w:rFonts w:ascii="Amazon Ember" w:eastAsia="Times New Roman" w:hAnsi="Amazon Ember" w:cs="Times New Roman"/>
+          <w:color w:val="16191F"/>
+          <w:sz w:val="24"/>
+          <w:szCs w:val="24"/>
+          <w:lang w:val="es-AR" w:eastAsia="es-AR"/>
+        </w:rPr>
+        <w:t> </w:t>
+      </w:r>
+      <w:proofErr w:type="spellStart"/>
       <w:r>
         <w:rPr>
           <w:rFonts w:ascii="Consolas" w:eastAsia="Times New Roman" w:hAnsi="Consolas" w:cs="Courier New"/>
@@ -4258,6 +4492,7 @@
         </w:rPr>
         <w:t>Scan</w:t>
       </w:r>
+      <w:proofErr w:type="spellEnd"/>
       <w:r>
         <w:rPr>
           <w:rFonts w:ascii="Amazon Ember" w:eastAsia="Times New Roman" w:hAnsi="Amazon Ember" w:cs="Times New Roman"/>
@@ -4268,6 +4503,7 @@
         </w:rPr>
         <w:t>) proporcionan un parámetro </w:t>
       </w:r>
+      <w:proofErr w:type="spellStart"/>
       <w:r>
         <w:rPr>
           <w:rFonts w:ascii="Consolas" w:eastAsia="Times New Roman" w:hAnsi="Consolas" w:cs="Courier New"/>
@@ -4279,6 +4515,7 @@
         </w:rPr>
         <w:t>ConsistentRead</w:t>
       </w:r>
+      <w:proofErr w:type="spellEnd"/>
       <w:r>
         <w:rPr>
           <w:rFonts w:ascii="Amazon Ember" w:eastAsia="Times New Roman" w:hAnsi="Amazon Ember" w:cs="Times New Roman"/>
@@ -6509,16 +6746,16 @@
         <mc:AlternateContent>
           <mc:Choice Requires="wps">
             <w:drawing>
-              <wp:anchor distT="0" distB="0" distL="114300" distR="114300" simplePos="0" relativeHeight="251676672" behindDoc="0" locked="0" layoutInCell="1" allowOverlap="1" wp14:anchorId="6047FD79" wp14:editId="4C8082A4">
+              <wp:anchor distT="0" distB="0" distL="114300" distR="114300" simplePos="0" relativeHeight="251676672" behindDoc="0" locked="0" layoutInCell="1" allowOverlap="1" wp14:anchorId="6047FD79" wp14:editId="66775AD4">
                 <wp:simplePos x="0" y="0"/>
                 <wp:positionH relativeFrom="margin">
-                  <wp:posOffset>-133539</wp:posOffset>
+                  <wp:align>left</wp:align>
                 </wp:positionH>
                 <wp:positionV relativeFrom="paragraph">
-                  <wp:posOffset>235390</wp:posOffset>
+                  <wp:posOffset>189683</wp:posOffset>
                 </wp:positionV>
-                <wp:extent cx="5993394" cy="1104120"/>
-                <wp:effectExtent l="0" t="0" r="26670" b="20320"/>
+                <wp:extent cx="6292159" cy="1104120"/>
+                <wp:effectExtent l="0" t="0" r="13970" b="20320"/>
                 <wp:wrapNone/>
                 <wp:docPr id="16" name="Rectángulo: esquinas redondeadas 16"/>
                 <wp:cNvGraphicFramePr/>
@@ -6529,7 +6766,7 @@
                       <wps:spPr>
                         <a:xfrm>
                           <a:off x="0" y="0"/>
-                          <a:ext cx="5993394" cy="1104120"/>
+                          <a:ext cx="6292159" cy="1104120"/>
                         </a:xfrm>
                         <a:prstGeom prst="roundRect">
                           <a:avLst/>
@@ -6572,7 +6809,7 @@
           </mc:Choice>
           <mc:Fallback>
             <w:pict>
-              <v:roundrect w14:anchorId="02E04C4C" id="Rectángulo: esquinas redondeadas 16" o:spid="_x0000_s1026" style="position:absolute;margin-left:-10.5pt;margin-top:18.55pt;width:471.9pt;height:86.95pt;z-index:251676672;visibility:visible;mso-wrap-style:square;mso-width-percent:0;mso-height-percent:0;mso-wrap-distance-left:9pt;mso-wrap-distance-top:0;mso-wrap-distance-right:9pt;mso-wrap-distance-bottom:0;mso-position-horizontal:absolute;mso-position-horizontal-relative:margin;mso-position-vertical:absolute;mso-position-vertical-relative:text;mso-width-percent:0;mso-height-percent:0;mso-width-relative:margin;mso-height-relative:margin;v-text-anchor:middle" arcsize="10923f" o:gfxdata="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" filled="f" strokecolor="#1f3763 [1604]" strokeweight="1pt">
+              <v:roundrect w14:anchorId="32F8B75F" id="Rectángulo: esquinas redondeadas 16" o:spid="_x0000_s1026" style="position:absolute;margin-left:0;margin-top:14.95pt;width:495.45pt;height:86.95pt;z-index:251676672;visibility:visible;mso-wrap-style:square;mso-width-percent:0;mso-height-percent:0;mso-wrap-distance-left:9pt;mso-wrap-distance-top:0;mso-wrap-distance-right:9pt;mso-wrap-distance-bottom:0;mso-position-horizontal:left;mso-position-horizontal-relative:margin;mso-position-vertical:absolute;mso-position-vertical-relative:text;mso-width-percent:0;mso-height-percent:0;mso-width-relative:margin;mso-height-relative:margin;v-text-anchor:middle" arcsize="10923f" o:gfxdata="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" filled="f" strokecolor="#1f3763 [1604]" strokeweight="1pt">
                 <v:stroke joinstyle="miter"/>
                 <w10:wrap anchorx="margin"/>
               </v:roundrect>
@@ -6583,6 +6820,7 @@
     </w:p>
     <w:p>
       <w:pPr>
+        <w:ind w:left="708"/>
         <w:rPr>
           <w:rFonts w:ascii="Amazon Ember" w:hAnsi="Amazon Ember"/>
           <w:color w:val="16191F"/>
@@ -6602,6 +6840,7 @@
       <w:pPr>
         <w:pStyle w:val="NormalWeb"/>
         <w:spacing w:before="75" w:beforeAutospacing="0" w:after="0" w:afterAutospacing="0" w:line="360" w:lineRule="atLeast"/>
+        <w:ind w:left="708"/>
         <w:rPr>
           <w:rFonts w:ascii="Amazon Ember" w:hAnsi="Amazon Ember"/>
           <w:color w:val="16191F"/>
@@ -6633,14 +6872,111 @@
           <w:rFonts w:ascii="Amazon Ember" w:hAnsi="Amazon Ember"/>
           <w:color w:val="16191F"/>
         </w:rPr>
-        <w:t>DynamoDB Streams</w:t>
-      </w:r>
+        <w:t xml:space="preserve">DynamoDB </w:t>
+      </w:r>
+      <w:proofErr w:type="spellStart"/>
+      <w:r>
+        <w:rPr>
+          <w:rFonts w:ascii="Amazon Ember" w:hAnsi="Amazon Ember"/>
+          <w:color w:val="16191F"/>
+        </w:rPr>
+        <w:t>Streams</w:t>
+      </w:r>
+      <w:proofErr w:type="spellEnd"/>
       <w:r>
         <w:rPr>
           <w:rFonts w:ascii="Amazon Ember" w:hAnsi="Amazon Ember"/>
           <w:color w:val="16191F"/>
         </w:rPr>
         <w:t>.</w:t>
+      </w:r>
+    </w:p>
+    <w:p>
+      <w:pPr>
+        <w:jc w:val="both"/>
+        <w:rPr>
+          <w:rFonts w:ascii="Amazon Ember" w:eastAsia="Times New Roman" w:hAnsi="Amazon Ember" w:cs="Times New Roman"/>
+          <w:color w:val="16191F"/>
+          <w:sz w:val="24"/>
+          <w:szCs w:val="24"/>
+          <w:lang w:val="es-AR" w:eastAsia="es-AR"/>
+        </w:rPr>
+      </w:pPr>
+    </w:p>
+    <w:p>
+      <w:pPr>
+        <w:jc w:val="both"/>
+        <w:rPr>
+          <w:rFonts w:ascii="Amazon Ember" w:eastAsia="Times New Roman" w:hAnsi="Amazon Ember" w:cs="Times New Roman"/>
+          <w:color w:val="16191F"/>
+          <w:sz w:val="24"/>
+          <w:szCs w:val="24"/>
+          <w:lang w:val="es-AR" w:eastAsia="es-AR"/>
+        </w:rPr>
+      </w:pPr>
+      <w:r>
+        <w:rPr>
+          <w:rFonts w:ascii="Amazon Ember" w:eastAsia="Times New Roman" w:hAnsi="Amazon Ember" w:cs="Times New Roman"/>
+          <w:color w:val="16191F"/>
+          <w:sz w:val="24"/>
+          <w:szCs w:val="24"/>
+          <w:lang w:val="es-AR" w:eastAsia="es-AR"/>
+        </w:rPr>
+        <w:drawing>
+          <wp:anchor distT="0" distB="0" distL="114300" distR="114300" simplePos="0" relativeHeight="251678720" behindDoc="0" locked="0" layoutInCell="1" allowOverlap="1" wp14:anchorId="0ADDCF9D" wp14:editId="1F4BD6F3">
+            <wp:simplePos x="0" y="0"/>
+            <wp:positionH relativeFrom="margin">
+              <wp:align>right</wp:align>
+            </wp:positionH>
+            <wp:positionV relativeFrom="paragraph">
+              <wp:posOffset>271145</wp:posOffset>
+            </wp:positionV>
+            <wp:extent cx="6356985" cy="3666490"/>
+            <wp:effectExtent l="0" t="0" r="5715" b="0"/>
+            <wp:wrapSquare wrapText="bothSides"/>
+            <wp:docPr id="18" name="Imagen 18"/>
+            <wp:cNvGraphicFramePr>
+              <a:graphicFrameLocks xmlns:a="http://schemas.openxmlformats.org/drawingml/2006/main" noChangeAspect="1"/>
+            </wp:cNvGraphicFramePr>
+            <a:graphic xmlns:a="http://schemas.openxmlformats.org/drawingml/2006/main">
+              <a:graphicData uri="http://schemas.openxmlformats.org/drawingml/2006/picture">
+                <pic:pic xmlns:pic="http://schemas.openxmlformats.org/drawingml/2006/picture">
+                  <pic:nvPicPr>
+                    <pic:cNvPr id="1" name=""/>
+                    <pic:cNvPicPr/>
+                  </pic:nvPicPr>
+                  <pic:blipFill>
+                    <a:blip r:embed="rId16">
+                      <a:extLst>
+                        <a:ext uri="{28A0092B-C50C-407E-A947-70E740481C1C}">
+                          <a14:useLocalDpi xmlns:a14="http://schemas.microsoft.com/office/drawing/2010/main" val="0"/>
+                        </a:ext>
+                      </a:extLst>
+                    </a:blip>
+                    <a:stretch>
+                      <a:fillRect/>
+                    </a:stretch>
+                  </pic:blipFill>
+                  <pic:spPr>
+                    <a:xfrm>
+                      <a:off x="0" y="0"/>
+                      <a:ext cx="6356985" cy="3666490"/>
+                    </a:xfrm>
+                    <a:prstGeom prst="rect">
+                      <a:avLst/>
+                    </a:prstGeom>
+                  </pic:spPr>
+                </pic:pic>
+              </a:graphicData>
+            </a:graphic>
+            <wp14:sizeRelH relativeFrom="page">
+              <wp14:pctWidth>0</wp14:pctWidth>
+            </wp14:sizeRelH>
+            <wp14:sizeRelV relativeFrom="page">
+              <wp14:pctHeight>0</wp14:pctHeight>
+            </wp14:sizeRelV>
+          </wp:anchor>
+        </w:drawing>
       </w:r>
     </w:p>
     <w:p>

</xml_diff>